<commit_message>
modified:   S1B_Code/allFigures.html 	new file:   S1B_Code/biologGrowthDynamics2.csv Added additional comparison of sliding window vs logistic fit results. Updated Supplemental Figure 3 :w
</commit_message>
<xml_diff>
--- a/S1A_Code/README_S1A_Code.docx
+++ b/S1A_Code/README_S1A_Code.docx
@@ -25,40 +25,65 @@
           <w:b/>
           <w:u w:val="single"/>
         </w:rPr>
-        <w:t>1</w:t>
-      </w:r>
+        <w:t>1A</w:t>
+      </w:r>
+      <w:bookmarkStart w:id="0" w:name="_GoBack"/>
+      <w:bookmarkEnd w:id="0"/>
       <w:r>
         <w:rPr>
           <w:rFonts w:ascii="Arial" w:hAnsi="Arial" w:cs="Arial"/>
           <w:b/>
           <w:u w:val="single"/>
         </w:rPr>
-        <w:t>A</w:t>
-      </w:r>
-      <w:r>
+        <w:t xml:space="preserve"> Code. R code and data to regenerate figures</w:t>
+      </w:r>
+    </w:p>
+    <w:p>
+      <w:pPr>
+        <w:spacing w:after="0" w:line="240" w:lineRule="auto"/>
         <w:rPr>
           <w:rFonts w:ascii="Arial" w:hAnsi="Arial" w:cs="Arial"/>
           <w:b/>
-          <w:u w:val="single"/>
-        </w:rPr>
-        <w:t xml:space="preserve"> Code. </w:t>
-      </w:r>
-      <w:r>
+        </w:rPr>
+      </w:pPr>
+    </w:p>
+    <w:p>
+      <w:pPr>
+        <w:spacing w:after="0" w:line="240" w:lineRule="auto"/>
         <w:rPr>
           <w:rFonts w:ascii="Arial" w:hAnsi="Arial" w:cs="Arial"/>
           <w:b/>
-          <w:u w:val="single"/>
-        </w:rPr>
-        <w:t>MATLAB</w:t>
-      </w:r>
+        </w:rPr>
+      </w:pPr>
       <w:r>
         <w:rPr>
           <w:rFonts w:ascii="Arial" w:hAnsi="Arial" w:cs="Arial"/>
           <w:b/>
-          <w:u w:val="single"/>
-        </w:rPr>
-        <w:t xml:space="preserve"> sample code to calculate growth dynamics</w:t>
-      </w:r>
+        </w:rPr>
+        <w:t>Software information:</w:t>
+      </w:r>
+    </w:p>
+    <w:p>
+      <w:pPr>
+        <w:spacing w:after="0"/>
+        <w:rPr>
+          <w:rFonts w:ascii="Arial" w:hAnsi="Arial" w:cs="Arial"/>
+        </w:rPr>
+      </w:pPr>
+      <w:r>
+        <w:rPr>
+          <w:rFonts w:ascii="Arial" w:hAnsi="Arial" w:cs="Arial"/>
+        </w:rPr>
+        <w:t>R Version 3.4.0</w:t>
+      </w:r>
+    </w:p>
+    <w:p>
+      <w:pPr>
+        <w:spacing w:after="0"/>
+        <w:rPr>
+          <w:rFonts w:ascii="Arial" w:hAnsi="Arial" w:cs="Arial"/>
+        </w:rPr>
+      </w:pPr>
     </w:p>
     <w:p>
       <w:pPr>
@@ -68,91 +93,45 @@
           <w:b/>
         </w:rPr>
       </w:pPr>
-    </w:p>
-    <w:p>
-      <w:pPr>
+      <w:r>
+        <w:rPr>
+          <w:rFonts w:ascii="Arial" w:hAnsi="Arial" w:cs="Arial"/>
+          <w:b/>
+        </w:rPr>
+        <w:t xml:space="preserve">Installation: </w:t>
+      </w:r>
+    </w:p>
+    <w:p>
+      <w:pPr>
+        <w:pStyle w:val="ListParagraph"/>
+        <w:numPr>
+          <w:ilvl w:val="0"/>
+          <w:numId w:val="5"/>
+        </w:numPr>
         <w:spacing w:after="0" w:line="240" w:lineRule="auto"/>
         <w:rPr>
           <w:rFonts w:ascii="Arial" w:hAnsi="Arial" w:cs="Arial"/>
-          <w:b/>
-        </w:rPr>
-      </w:pPr>
-      <w:r>
-        <w:rPr>
-          <w:rFonts w:ascii="Arial" w:hAnsi="Arial" w:cs="Arial"/>
-          <w:b/>
-        </w:rPr>
-        <w:t>Software information:</w:t>
-      </w:r>
-    </w:p>
-    <w:p>
-      <w:pPr>
-        <w:spacing w:after="0"/>
-        <w:rPr>
-          <w:rFonts w:ascii="Arial" w:hAnsi="Arial" w:cs="Arial"/>
-        </w:rPr>
-      </w:pPr>
-      <w:r>
-        <w:rPr>
-          <w:rFonts w:ascii="Arial" w:hAnsi="Arial" w:cs="Arial"/>
-          <w:b/>
-        </w:rPr>
-        <w:t xml:space="preserve"> </w:t>
-      </w:r>
-      <w:r>
-        <w:rPr>
-          <w:rFonts w:ascii="Arial" w:hAnsi="Arial" w:cs="Arial"/>
-        </w:rPr>
-        <w:t>MATLAB</w:t>
-      </w:r>
-      <w:r>
-        <w:rPr>
-          <w:rFonts w:ascii="Arial" w:hAnsi="Arial" w:cs="Arial"/>
-        </w:rPr>
-        <w:t xml:space="preserve"> R2016b</w:t>
-      </w:r>
-    </w:p>
-    <w:p>
-      <w:pPr>
-        <w:spacing w:after="0"/>
-        <w:rPr>
-          <w:rFonts w:ascii="Arial" w:hAnsi="Arial" w:cs="Arial"/>
-        </w:rPr>
-      </w:pPr>
-    </w:p>
-    <w:p>
-      <w:pPr>
-        <w:spacing w:after="0"/>
-        <w:rPr>
-          <w:rFonts w:ascii="Arial" w:hAnsi="Arial" w:cs="Arial"/>
-          <w:b/>
-        </w:rPr>
-      </w:pPr>
-      <w:r>
-        <w:rPr>
-          <w:rFonts w:ascii="Arial" w:hAnsi="Arial" w:cs="Arial"/>
-          <w:b/>
-        </w:rPr>
-        <w:t>Installation:</w:t>
-      </w:r>
-    </w:p>
-    <w:p>
-      <w:pPr>
-        <w:pStyle w:val="ListParagraph"/>
-        <w:numPr>
-          <w:ilvl w:val="0"/>
-          <w:numId w:val="3"/>
-        </w:numPr>
-        <w:spacing w:after="0"/>
-        <w:rPr>
-          <w:rFonts w:ascii="Arial" w:hAnsi="Arial" w:cs="Arial"/>
-        </w:rPr>
-      </w:pPr>
-      <w:r>
-        <w:rPr>
-          <w:rFonts w:ascii="Arial" w:hAnsi="Arial" w:cs="Arial"/>
-        </w:rPr>
-        <w:t xml:space="preserve">Obtain a MATLAB license from </w:t>
+        </w:rPr>
+      </w:pPr>
+      <w:r>
+        <w:rPr>
+          <w:rFonts w:ascii="Arial" w:hAnsi="Arial" w:cs="Arial"/>
+        </w:rPr>
+        <w:t xml:space="preserve">Download </w:t>
+      </w:r>
+      <w:proofErr w:type="spellStart"/>
+      <w:r>
+        <w:rPr>
+          <w:rFonts w:ascii="Arial" w:hAnsi="Arial" w:cs="Arial"/>
+        </w:rPr>
+        <w:t>RStudio</w:t>
+      </w:r>
+      <w:proofErr w:type="spellEnd"/>
+      <w:r>
+        <w:rPr>
+          <w:rFonts w:ascii="Arial" w:hAnsi="Arial" w:cs="Arial"/>
+        </w:rPr>
+        <w:t xml:space="preserve"> (open source license) from </w:t>
       </w:r>
       <w:hyperlink r:id="rId5" w:history="1">
         <w:r>
@@ -160,9 +139,1346 @@
             <w:rStyle w:val="Hyperlink"/>
             <w:rFonts w:ascii="Arial" w:hAnsi="Arial" w:cs="Arial"/>
           </w:rPr>
-          <w:t>https://www.mathworks.com/</w:t>
+          <w:t>https://www.rstudio.com/products/rstudio/download/</w:t>
         </w:r>
       </w:hyperlink>
+      <w:r>
+        <w:rPr>
+          <w:rFonts w:ascii="Arial" w:hAnsi="Arial" w:cs="Arial"/>
+        </w:rPr>
+        <w:t xml:space="preserve"> </w:t>
+      </w:r>
+    </w:p>
+    <w:p>
+      <w:pPr>
+        <w:pStyle w:val="ListParagraph"/>
+        <w:numPr>
+          <w:ilvl w:val="0"/>
+          <w:numId w:val="5"/>
+        </w:numPr>
+        <w:spacing w:after="0" w:line="240" w:lineRule="auto"/>
+        <w:rPr>
+          <w:rFonts w:ascii="Arial" w:hAnsi="Arial" w:cs="Arial"/>
+        </w:rPr>
+      </w:pPr>
+      <w:r>
+        <w:rPr>
+          <w:rFonts w:ascii="Arial" w:hAnsi="Arial" w:cs="Arial"/>
+        </w:rPr>
+        <w:t xml:space="preserve">Create a new project in the S1 Data folder by opening </w:t>
+      </w:r>
+      <w:proofErr w:type="spellStart"/>
+      <w:r>
+        <w:rPr>
+          <w:rFonts w:ascii="Arial" w:hAnsi="Arial" w:cs="Arial"/>
+        </w:rPr>
+        <w:t>RStudio</w:t>
+      </w:r>
+      <w:proofErr w:type="spellEnd"/>
+      <w:r>
+        <w:rPr>
+          <w:rFonts w:ascii="Arial" w:hAnsi="Arial" w:cs="Arial"/>
+        </w:rPr>
+        <w:t>, selecting File-&gt;New Project… -&gt; New Directory -&gt; Empty Project. Enter a directory name (can be anything you want), and choose S</w:t>
+      </w:r>
+      <w:r>
+        <w:rPr>
+          <w:rFonts w:ascii="Arial" w:hAnsi="Arial" w:cs="Arial"/>
+        </w:rPr>
+        <w:t>1B</w:t>
+      </w:r>
+      <w:r>
+        <w:rPr>
+          <w:rFonts w:ascii="Arial" w:hAnsi="Arial" w:cs="Arial"/>
+        </w:rPr>
+        <w:t xml:space="preserve"> </w:t>
+      </w:r>
+      <w:r>
+        <w:rPr>
+          <w:rFonts w:ascii="Arial" w:hAnsi="Arial" w:cs="Arial"/>
+        </w:rPr>
+        <w:t>Code</w:t>
+      </w:r>
+      <w:r>
+        <w:rPr>
+          <w:rFonts w:ascii="Arial" w:hAnsi="Arial" w:cs="Arial"/>
+        </w:rPr>
+        <w:t xml:space="preserve"> as the subdirectory. Make sure that the project is in the S</w:t>
+      </w:r>
+      <w:r>
+        <w:rPr>
+          <w:rFonts w:ascii="Arial" w:hAnsi="Arial" w:cs="Arial"/>
+        </w:rPr>
+        <w:t>1B</w:t>
+      </w:r>
+      <w:r>
+        <w:rPr>
+          <w:rFonts w:ascii="Arial" w:hAnsi="Arial" w:cs="Arial"/>
+        </w:rPr>
+        <w:t xml:space="preserve"> </w:t>
+      </w:r>
+      <w:r>
+        <w:rPr>
+          <w:rFonts w:ascii="Arial" w:hAnsi="Arial" w:cs="Arial"/>
+        </w:rPr>
+        <w:t>Code</w:t>
+      </w:r>
+      <w:r>
+        <w:rPr>
+          <w:rFonts w:ascii="Arial" w:hAnsi="Arial" w:cs="Arial"/>
+        </w:rPr>
+        <w:t xml:space="preserve"> folder and not in a subfolder. </w:t>
+      </w:r>
+    </w:p>
+    <w:p>
+      <w:pPr>
+        <w:pStyle w:val="ListParagraph"/>
+        <w:numPr>
+          <w:ilvl w:val="0"/>
+          <w:numId w:val="5"/>
+        </w:numPr>
+        <w:spacing w:after="0" w:line="240" w:lineRule="auto"/>
+        <w:rPr>
+          <w:rFonts w:ascii="Arial" w:hAnsi="Arial" w:cs="Arial"/>
+        </w:rPr>
+      </w:pPr>
+      <w:r>
+        <w:rPr>
+          <w:rFonts w:ascii="Arial" w:hAnsi="Arial" w:cs="Arial"/>
+        </w:rPr>
+        <w:t>Your S</w:t>
+      </w:r>
+      <w:r>
+        <w:rPr>
+          <w:rFonts w:ascii="Arial" w:hAnsi="Arial" w:cs="Arial"/>
+        </w:rPr>
+        <w:t>1B</w:t>
+      </w:r>
+      <w:r>
+        <w:rPr>
+          <w:rFonts w:ascii="Arial" w:hAnsi="Arial" w:cs="Arial"/>
+        </w:rPr>
+        <w:t xml:space="preserve"> Code folder should now look like this: (where in this case </w:t>
+      </w:r>
+      <w:proofErr w:type="spellStart"/>
+      <w:r>
+        <w:rPr>
+          <w:rFonts w:ascii="Arial" w:hAnsi="Arial" w:cs="Arial"/>
+        </w:rPr>
+        <w:t>allFigures_LJD_PY</w:t>
+      </w:r>
+      <w:proofErr w:type="spellEnd"/>
+      <w:r>
+        <w:rPr>
+          <w:rFonts w:ascii="Arial" w:hAnsi="Arial" w:cs="Arial"/>
+        </w:rPr>
+        <w:t xml:space="preserve"> is the project file)</w:t>
+      </w:r>
+    </w:p>
+    <w:p>
+      <w:pPr>
+        <w:spacing w:after="0" w:line="240" w:lineRule="auto"/>
+        <w:ind w:left="360"/>
+        <w:rPr>
+          <w:rFonts w:ascii="Arial" w:hAnsi="Arial" w:cs="Arial"/>
+        </w:rPr>
+      </w:pPr>
+      <w:r>
+        <w:rPr>
+          <w:noProof/>
+        </w:rPr>
+        <w:drawing>
+          <wp:inline distT="0" distB="0" distL="0" distR="0" wp14:anchorId="4E7D2E01" wp14:editId="6BBE7BAA">
+            <wp:extent cx="5943600" cy="5584825"/>
+            <wp:effectExtent l="0" t="0" r="0" b="0"/>
+            <wp:docPr id="1" name="Picture 1"/>
+            <wp:cNvGraphicFramePr>
+              <a:graphicFrameLocks xmlns:a="http://schemas.openxmlformats.org/drawingml/2006/main" noChangeAspect="1"/>
+            </wp:cNvGraphicFramePr>
+            <a:graphic xmlns:a="http://schemas.openxmlformats.org/drawingml/2006/main">
+              <a:graphicData uri="http://schemas.openxmlformats.org/drawingml/2006/picture">
+                <pic:pic xmlns:pic="http://schemas.openxmlformats.org/drawingml/2006/picture">
+                  <pic:nvPicPr>
+                    <pic:cNvPr id="1" name=""/>
+                    <pic:cNvPicPr/>
+                  </pic:nvPicPr>
+                  <pic:blipFill>
+                    <a:blip r:embed="rId6"/>
+                    <a:stretch>
+                      <a:fillRect/>
+                    </a:stretch>
+                  </pic:blipFill>
+                  <pic:spPr>
+                    <a:xfrm>
+                      <a:off x="0" y="0"/>
+                      <a:ext cx="5943600" cy="5584825"/>
+                    </a:xfrm>
+                    <a:prstGeom prst="rect">
+                      <a:avLst/>
+                    </a:prstGeom>
+                  </pic:spPr>
+                </pic:pic>
+              </a:graphicData>
+            </a:graphic>
+          </wp:inline>
+        </w:drawing>
+      </w:r>
+      <w:r>
+        <w:rPr>
+          <w:noProof/>
+        </w:rPr>
+        <w:t xml:space="preserve"> </w:t>
+      </w:r>
+    </w:p>
+    <w:p>
+      <w:pPr>
+        <w:spacing w:after="0"/>
+        <w:rPr>
+          <w:rFonts w:ascii="Arial" w:hAnsi="Arial" w:cs="Arial"/>
+          <w:b/>
+        </w:rPr>
+      </w:pPr>
+      <w:r>
+        <w:rPr>
+          <w:rFonts w:ascii="Arial" w:hAnsi="Arial" w:cs="Arial"/>
+          <w:b/>
+        </w:rPr>
+        <w:t>Required R packages:</w:t>
+      </w:r>
+    </w:p>
+    <w:p>
+      <w:pPr>
+        <w:spacing w:after="0"/>
+        <w:rPr>
+          <w:rFonts w:ascii="Arial" w:hAnsi="Arial" w:cs="Arial"/>
+        </w:rPr>
+      </w:pPr>
+      <w:r>
+        <w:rPr>
+          <w:rFonts w:ascii="Arial" w:hAnsi="Arial" w:cs="Arial"/>
+        </w:rPr>
+        <w:lastRenderedPageBreak/>
+        <w:t xml:space="preserve">Once </w:t>
+      </w:r>
+      <w:proofErr w:type="spellStart"/>
+      <w:r>
+        <w:rPr>
+          <w:rFonts w:ascii="Arial" w:hAnsi="Arial" w:cs="Arial"/>
+        </w:rPr>
+        <w:t>RStudio</w:t>
+      </w:r>
+      <w:proofErr w:type="spellEnd"/>
+      <w:r>
+        <w:rPr>
+          <w:rFonts w:ascii="Arial" w:hAnsi="Arial" w:cs="Arial"/>
+        </w:rPr>
+        <w:t xml:space="preserve"> is running, the following packages need to be installed in order for the supplied script to be able to run: </w:t>
+      </w:r>
+    </w:p>
+    <w:p>
+      <w:pPr>
+        <w:pStyle w:val="ListParagraph"/>
+        <w:numPr>
+          <w:ilvl w:val="0"/>
+          <w:numId w:val="1"/>
+        </w:numPr>
+        <w:spacing w:after="0"/>
+        <w:rPr>
+          <w:rFonts w:ascii="Arial" w:hAnsi="Arial" w:cs="Arial"/>
+        </w:rPr>
+      </w:pPr>
+      <w:proofErr w:type="spellStart"/>
+      <w:r>
+        <w:rPr>
+          <w:rFonts w:ascii="Arial" w:hAnsi="Arial" w:cs="Arial"/>
+        </w:rPr>
+        <w:t>readr</w:t>
+      </w:r>
+      <w:proofErr w:type="spellEnd"/>
+    </w:p>
+    <w:p>
+      <w:pPr>
+        <w:pStyle w:val="ListParagraph"/>
+        <w:numPr>
+          <w:ilvl w:val="0"/>
+          <w:numId w:val="1"/>
+        </w:numPr>
+        <w:spacing w:after="0"/>
+        <w:rPr>
+          <w:rFonts w:ascii="Arial" w:hAnsi="Arial" w:cs="Arial"/>
+        </w:rPr>
+      </w:pPr>
+      <w:proofErr w:type="spellStart"/>
+      <w:r>
+        <w:rPr>
+          <w:rFonts w:ascii="Arial" w:hAnsi="Arial" w:cs="Arial"/>
+        </w:rPr>
+        <w:t>dplyr</w:t>
+      </w:r>
+      <w:proofErr w:type="spellEnd"/>
+    </w:p>
+    <w:p>
+      <w:pPr>
+        <w:pStyle w:val="ListParagraph"/>
+        <w:numPr>
+          <w:ilvl w:val="0"/>
+          <w:numId w:val="1"/>
+        </w:numPr>
+        <w:spacing w:after="0"/>
+        <w:rPr>
+          <w:rFonts w:ascii="Arial" w:hAnsi="Arial" w:cs="Arial"/>
+        </w:rPr>
+      </w:pPr>
+      <w:r>
+        <w:rPr>
+          <w:rFonts w:ascii="Arial" w:hAnsi="Arial" w:cs="Arial"/>
+        </w:rPr>
+        <w:t>ggplot2</w:t>
+      </w:r>
+    </w:p>
+    <w:p>
+      <w:pPr>
+        <w:pStyle w:val="ListParagraph"/>
+        <w:numPr>
+          <w:ilvl w:val="0"/>
+          <w:numId w:val="1"/>
+        </w:numPr>
+        <w:spacing w:after="0"/>
+        <w:rPr>
+          <w:rFonts w:ascii="Arial" w:hAnsi="Arial" w:cs="Arial"/>
+        </w:rPr>
+      </w:pPr>
+      <w:proofErr w:type="spellStart"/>
+      <w:r>
+        <w:rPr>
+          <w:rFonts w:ascii="Arial" w:hAnsi="Arial" w:cs="Arial"/>
+        </w:rPr>
+        <w:t>ggthemes</w:t>
+      </w:r>
+      <w:proofErr w:type="spellEnd"/>
+    </w:p>
+    <w:p>
+      <w:pPr>
+        <w:pStyle w:val="ListParagraph"/>
+        <w:numPr>
+          <w:ilvl w:val="0"/>
+          <w:numId w:val="1"/>
+        </w:numPr>
+        <w:spacing w:after="0"/>
+        <w:rPr>
+          <w:rFonts w:ascii="Arial" w:hAnsi="Arial" w:cs="Arial"/>
+        </w:rPr>
+      </w:pPr>
+      <w:proofErr w:type="spellStart"/>
+      <w:r>
+        <w:rPr>
+          <w:rFonts w:ascii="Arial" w:hAnsi="Arial" w:cs="Arial"/>
+        </w:rPr>
+        <w:t>tidyr</w:t>
+      </w:r>
+      <w:proofErr w:type="spellEnd"/>
+    </w:p>
+    <w:p>
+      <w:pPr>
+        <w:pStyle w:val="ListParagraph"/>
+        <w:numPr>
+          <w:ilvl w:val="0"/>
+          <w:numId w:val="1"/>
+        </w:numPr>
+        <w:spacing w:after="0"/>
+        <w:rPr>
+          <w:rFonts w:ascii="Arial" w:hAnsi="Arial" w:cs="Arial"/>
+        </w:rPr>
+      </w:pPr>
+      <w:proofErr w:type="spellStart"/>
+      <w:r>
+        <w:rPr>
+          <w:rFonts w:ascii="Arial" w:hAnsi="Arial" w:cs="Arial"/>
+        </w:rPr>
+        <w:t>viridis</w:t>
+      </w:r>
+      <w:proofErr w:type="spellEnd"/>
+    </w:p>
+    <w:p>
+      <w:pPr>
+        <w:pStyle w:val="ListParagraph"/>
+        <w:numPr>
+          <w:ilvl w:val="0"/>
+          <w:numId w:val="1"/>
+        </w:numPr>
+        <w:spacing w:after="0"/>
+        <w:rPr>
+          <w:rFonts w:ascii="Arial" w:hAnsi="Arial" w:cs="Arial"/>
+        </w:rPr>
+      </w:pPr>
+      <w:proofErr w:type="spellStart"/>
+      <w:r>
+        <w:rPr>
+          <w:rFonts w:ascii="Arial" w:hAnsi="Arial" w:cs="Arial"/>
+        </w:rPr>
+        <w:t>gridExtra</w:t>
+      </w:r>
+      <w:proofErr w:type="spellEnd"/>
+    </w:p>
+    <w:p>
+      <w:pPr>
+        <w:pStyle w:val="ListParagraph"/>
+        <w:numPr>
+          <w:ilvl w:val="0"/>
+          <w:numId w:val="1"/>
+        </w:numPr>
+        <w:spacing w:after="0"/>
+        <w:rPr>
+          <w:rFonts w:ascii="Arial" w:hAnsi="Arial" w:cs="Arial"/>
+        </w:rPr>
+      </w:pPr>
+      <w:r>
+        <w:rPr>
+          <w:rFonts w:ascii="Arial" w:hAnsi="Arial" w:cs="Arial"/>
+        </w:rPr>
+        <w:t>grid</w:t>
+      </w:r>
+    </w:p>
+    <w:p>
+      <w:pPr>
+        <w:pStyle w:val="ListParagraph"/>
+        <w:numPr>
+          <w:ilvl w:val="0"/>
+          <w:numId w:val="1"/>
+        </w:numPr>
+        <w:spacing w:after="0"/>
+        <w:rPr>
+          <w:rFonts w:ascii="Arial" w:hAnsi="Arial" w:cs="Arial"/>
+        </w:rPr>
+      </w:pPr>
+      <w:proofErr w:type="spellStart"/>
+      <w:r>
+        <w:rPr>
+          <w:rFonts w:ascii="Arial" w:hAnsi="Arial" w:cs="Arial"/>
+        </w:rPr>
+        <w:t>knitr</w:t>
+      </w:r>
+      <w:proofErr w:type="spellEnd"/>
+    </w:p>
+    <w:p>
+      <w:pPr>
+        <w:pStyle w:val="ListParagraph"/>
+        <w:numPr>
+          <w:ilvl w:val="0"/>
+          <w:numId w:val="1"/>
+        </w:numPr>
+        <w:spacing w:after="0"/>
+        <w:rPr>
+          <w:rFonts w:ascii="Arial" w:hAnsi="Arial" w:cs="Arial"/>
+        </w:rPr>
+      </w:pPr>
+      <w:r>
+        <w:rPr>
+          <w:rFonts w:ascii="Arial" w:hAnsi="Arial" w:cs="Arial"/>
+        </w:rPr>
+        <w:t>reshape2</w:t>
+      </w:r>
+    </w:p>
+    <w:p>
+      <w:pPr>
+        <w:pStyle w:val="ListParagraph"/>
+        <w:numPr>
+          <w:ilvl w:val="0"/>
+          <w:numId w:val="1"/>
+        </w:numPr>
+        <w:spacing w:after="0"/>
+        <w:rPr>
+          <w:rFonts w:ascii="Arial" w:hAnsi="Arial" w:cs="Arial"/>
+        </w:rPr>
+      </w:pPr>
+      <w:proofErr w:type="spellStart"/>
+      <w:r>
+        <w:rPr>
+          <w:rFonts w:ascii="Arial" w:hAnsi="Arial" w:cs="Arial"/>
+        </w:rPr>
+        <w:t>gplots</w:t>
+      </w:r>
+      <w:proofErr w:type="spellEnd"/>
+    </w:p>
+    <w:p>
+      <w:pPr>
+        <w:pStyle w:val="ListParagraph"/>
+        <w:numPr>
+          <w:ilvl w:val="0"/>
+          <w:numId w:val="1"/>
+        </w:numPr>
+        <w:spacing w:after="0"/>
+        <w:rPr>
+          <w:rFonts w:ascii="Arial" w:hAnsi="Arial" w:cs="Arial"/>
+        </w:rPr>
+      </w:pPr>
+      <w:proofErr w:type="spellStart"/>
+      <w:r>
+        <w:rPr>
+          <w:rFonts w:ascii="Arial" w:hAnsi="Arial" w:cs="Arial"/>
+        </w:rPr>
+        <w:t>RColorBrewer</w:t>
+      </w:r>
+      <w:proofErr w:type="spellEnd"/>
+      <w:r>
+        <w:rPr>
+          <w:rFonts w:ascii="Arial" w:hAnsi="Arial" w:cs="Arial"/>
+        </w:rPr>
+        <w:t xml:space="preserve"> </w:t>
+      </w:r>
+    </w:p>
+    <w:p>
+      <w:pPr>
+        <w:pStyle w:val="ListParagraph"/>
+        <w:numPr>
+          <w:ilvl w:val="0"/>
+          <w:numId w:val="1"/>
+        </w:numPr>
+        <w:spacing w:after="0"/>
+        <w:rPr>
+          <w:rFonts w:ascii="Arial" w:hAnsi="Arial" w:cs="Arial"/>
+        </w:rPr>
+      </w:pPr>
+      <w:proofErr w:type="spellStart"/>
+      <w:r>
+        <w:rPr>
+          <w:rFonts w:ascii="Arial" w:hAnsi="Arial" w:cs="Arial"/>
+        </w:rPr>
+        <w:t>ggsignif</w:t>
+      </w:r>
+      <w:proofErr w:type="spellEnd"/>
+    </w:p>
+    <w:p>
+      <w:pPr>
+        <w:pStyle w:val="ListParagraph"/>
+        <w:numPr>
+          <w:ilvl w:val="0"/>
+          <w:numId w:val="1"/>
+        </w:numPr>
+        <w:spacing w:after="0"/>
+        <w:rPr>
+          <w:rFonts w:ascii="Arial" w:hAnsi="Arial" w:cs="Arial"/>
+        </w:rPr>
+      </w:pPr>
+      <w:proofErr w:type="spellStart"/>
+      <w:r>
+        <w:rPr>
+          <w:rFonts w:ascii="Arial" w:hAnsi="Arial" w:cs="Arial"/>
+        </w:rPr>
+        <w:t>cowplot</w:t>
+      </w:r>
+      <w:proofErr w:type="spellEnd"/>
+    </w:p>
+    <w:p>
+      <w:pPr>
+        <w:pStyle w:val="ListParagraph"/>
+        <w:numPr>
+          <w:ilvl w:val="0"/>
+          <w:numId w:val="1"/>
+        </w:numPr>
+        <w:spacing w:after="0"/>
+        <w:rPr>
+          <w:rFonts w:ascii="Arial" w:hAnsi="Arial" w:cs="Arial"/>
+        </w:rPr>
+      </w:pPr>
+      <w:proofErr w:type="spellStart"/>
+      <w:r>
+        <w:rPr>
+          <w:rFonts w:ascii="Arial" w:hAnsi="Arial" w:cs="Arial"/>
+        </w:rPr>
+        <w:t>ggpubr</w:t>
+      </w:r>
+      <w:proofErr w:type="spellEnd"/>
+    </w:p>
+    <w:p>
+      <w:pPr>
+        <w:pStyle w:val="ListParagraph"/>
+        <w:numPr>
+          <w:ilvl w:val="0"/>
+          <w:numId w:val="1"/>
+        </w:numPr>
+        <w:spacing w:after="0"/>
+        <w:rPr>
+          <w:rFonts w:ascii="Arial" w:hAnsi="Arial" w:cs="Arial"/>
+        </w:rPr>
+      </w:pPr>
+      <w:proofErr w:type="spellStart"/>
+      <w:r>
+        <w:rPr>
+          <w:rFonts w:ascii="Arial" w:hAnsi="Arial" w:cs="Arial"/>
+        </w:rPr>
+        <w:t>gtable</w:t>
+      </w:r>
+      <w:proofErr w:type="spellEnd"/>
+    </w:p>
+    <w:p>
+      <w:pPr>
+        <w:pStyle w:val="ListParagraph"/>
+        <w:numPr>
+          <w:ilvl w:val="0"/>
+          <w:numId w:val="1"/>
+        </w:numPr>
+        <w:spacing w:after="0"/>
+        <w:rPr>
+          <w:rFonts w:ascii="Arial" w:hAnsi="Arial" w:cs="Arial"/>
+        </w:rPr>
+      </w:pPr>
+      <w:proofErr w:type="spellStart"/>
+      <w:r>
+        <w:rPr>
+          <w:rFonts w:ascii="Arial" w:hAnsi="Arial" w:cs="Arial"/>
+        </w:rPr>
+        <w:t>png</w:t>
+      </w:r>
+      <w:proofErr w:type="spellEnd"/>
+      <w:r>
+        <w:rPr>
+          <w:rFonts w:ascii="Arial" w:hAnsi="Arial" w:cs="Arial"/>
+        </w:rPr>
+        <w:t xml:space="preserve"> </w:t>
+      </w:r>
+    </w:p>
+    <w:p>
+      <w:pPr>
+        <w:pStyle w:val="ListParagraph"/>
+        <w:numPr>
+          <w:ilvl w:val="0"/>
+          <w:numId w:val="1"/>
+        </w:numPr>
+        <w:spacing w:after="0"/>
+        <w:rPr>
+          <w:rFonts w:ascii="Arial" w:hAnsi="Arial" w:cs="Arial"/>
+        </w:rPr>
+      </w:pPr>
+      <w:r>
+        <w:rPr>
+          <w:rFonts w:ascii="Arial" w:hAnsi="Arial" w:cs="Arial"/>
+        </w:rPr>
+        <w:t>vegan</w:t>
+      </w:r>
+    </w:p>
+    <w:p>
+      <w:pPr>
+        <w:pStyle w:val="ListParagraph"/>
+        <w:numPr>
+          <w:ilvl w:val="0"/>
+          <w:numId w:val="1"/>
+        </w:numPr>
+        <w:spacing w:after="0"/>
+        <w:rPr>
+          <w:rFonts w:ascii="Arial" w:hAnsi="Arial" w:cs="Arial"/>
+        </w:rPr>
+      </w:pPr>
+      <w:proofErr w:type="spellStart"/>
+      <w:r>
+        <w:rPr>
+          <w:rFonts w:ascii="Arial" w:hAnsi="Arial" w:cs="Arial"/>
+        </w:rPr>
+        <w:t>ggdendro</w:t>
+      </w:r>
+      <w:proofErr w:type="spellEnd"/>
+    </w:p>
+    <w:p>
+      <w:pPr>
+        <w:pStyle w:val="ListParagraph"/>
+        <w:numPr>
+          <w:ilvl w:val="0"/>
+          <w:numId w:val="1"/>
+        </w:numPr>
+        <w:spacing w:after="0"/>
+        <w:rPr>
+          <w:rFonts w:ascii="Arial" w:hAnsi="Arial" w:cs="Arial"/>
+        </w:rPr>
+      </w:pPr>
+      <w:r>
+        <w:rPr>
+          <w:rFonts w:ascii="Arial" w:hAnsi="Arial" w:cs="Arial"/>
+        </w:rPr>
+        <w:t>scales</w:t>
+      </w:r>
+    </w:p>
+    <w:p>
+      <w:pPr>
+        <w:pStyle w:val="ListParagraph"/>
+        <w:numPr>
+          <w:ilvl w:val="0"/>
+          <w:numId w:val="1"/>
+        </w:numPr>
+        <w:spacing w:after="0"/>
+        <w:rPr>
+          <w:rFonts w:ascii="Arial" w:hAnsi="Arial" w:cs="Arial"/>
+        </w:rPr>
+      </w:pPr>
+      <w:proofErr w:type="spellStart"/>
+      <w:r>
+        <w:rPr>
+          <w:rFonts w:ascii="Arial" w:hAnsi="Arial" w:cs="Arial"/>
+        </w:rPr>
+        <w:t>growthcurver</w:t>
+      </w:r>
+      <w:proofErr w:type="spellEnd"/>
+    </w:p>
+    <w:p>
+      <w:pPr>
+        <w:pStyle w:val="ListParagraph"/>
+        <w:spacing w:after="0"/>
+        <w:rPr>
+          <w:rFonts w:ascii="Arial" w:hAnsi="Arial" w:cs="Arial"/>
+        </w:rPr>
+      </w:pPr>
+    </w:p>
+    <w:p>
+      <w:pPr>
+        <w:spacing w:after="0" w:line="240" w:lineRule="auto"/>
+        <w:rPr>
+          <w:rFonts w:ascii="Arial" w:hAnsi="Arial" w:cs="Arial"/>
+        </w:rPr>
+      </w:pPr>
+      <w:r>
+        <w:rPr>
+          <w:rFonts w:ascii="Arial" w:hAnsi="Arial" w:cs="Arial"/>
+        </w:rPr>
+        <w:t xml:space="preserve">All available using </w:t>
+      </w:r>
+      <w:proofErr w:type="spellStart"/>
+      <w:proofErr w:type="gramStart"/>
+      <w:r>
+        <w:rPr>
+          <w:rFonts w:ascii="Arial" w:hAnsi="Arial" w:cs="Arial"/>
+        </w:rPr>
+        <w:t>install.packages</w:t>
+      </w:r>
+      <w:proofErr w:type="spellEnd"/>
+      <w:r>
+        <w:rPr>
+          <w:rFonts w:ascii="Arial" w:hAnsi="Arial" w:cs="Arial"/>
+        </w:rPr>
+        <w:t>(</w:t>
+      </w:r>
+      <w:proofErr w:type="gramEnd"/>
+      <w:r>
+        <w:rPr>
+          <w:rFonts w:ascii="Arial" w:hAnsi="Arial" w:cs="Arial"/>
+        </w:rPr>
+        <w:t>‘</w:t>
+      </w:r>
+      <w:proofErr w:type="spellStart"/>
+      <w:r>
+        <w:rPr>
+          <w:rFonts w:ascii="Arial" w:hAnsi="Arial" w:cs="Arial"/>
+        </w:rPr>
+        <w:t>packageName</w:t>
+      </w:r>
+      <w:proofErr w:type="spellEnd"/>
+      <w:r>
+        <w:rPr>
+          <w:rFonts w:ascii="Arial" w:hAnsi="Arial" w:cs="Arial"/>
+        </w:rPr>
+        <w:t xml:space="preserve">’), or the first chunk of code in </w:t>
+      </w:r>
+      <w:proofErr w:type="spellStart"/>
+      <w:r>
+        <w:rPr>
+          <w:rFonts w:ascii="Arial" w:hAnsi="Arial" w:cs="Arial"/>
+        </w:rPr>
+        <w:t>allFigures.Rmd</w:t>
+      </w:r>
+      <w:proofErr w:type="spellEnd"/>
+      <w:r>
+        <w:rPr>
+          <w:rFonts w:ascii="Arial" w:hAnsi="Arial" w:cs="Arial"/>
+        </w:rPr>
+        <w:t xml:space="preserve"> can be uncommented the first time the file is run. </w:t>
+      </w:r>
+    </w:p>
+    <w:p>
+      <w:pPr>
+        <w:spacing w:after="0" w:line="240" w:lineRule="auto"/>
+        <w:rPr>
+          <w:rFonts w:ascii="Arial" w:hAnsi="Arial" w:cs="Arial"/>
+        </w:rPr>
+      </w:pPr>
+    </w:p>
+    <w:p>
+      <w:pPr>
+        <w:spacing w:after="0" w:line="240" w:lineRule="auto"/>
+        <w:rPr>
+          <w:rFonts w:ascii="Arial" w:hAnsi="Arial" w:cs="Arial"/>
+          <w:b/>
+        </w:rPr>
+      </w:pPr>
+      <w:r>
+        <w:rPr>
+          <w:rFonts w:ascii="Arial" w:hAnsi="Arial" w:cs="Arial"/>
+          <w:b/>
+        </w:rPr>
+        <w:t>Scripts:</w:t>
+      </w:r>
+    </w:p>
+    <w:p>
+      <w:pPr>
+        <w:pStyle w:val="ListParagraph"/>
+        <w:numPr>
+          <w:ilvl w:val="0"/>
+          <w:numId w:val="2"/>
+        </w:numPr>
+        <w:spacing w:after="0" w:line="240" w:lineRule="auto"/>
+        <w:rPr>
+          <w:rFonts w:ascii="Arial" w:hAnsi="Arial" w:cs="Arial"/>
+        </w:rPr>
+      </w:pPr>
+      <w:proofErr w:type="spellStart"/>
+      <w:r>
+        <w:rPr>
+          <w:rFonts w:ascii="Arial" w:hAnsi="Arial" w:cs="Arial"/>
+        </w:rPr>
+        <w:t>allFigures.Rmd</w:t>
+      </w:r>
+      <w:proofErr w:type="spellEnd"/>
+    </w:p>
+    <w:p>
+      <w:pPr>
+        <w:spacing w:after="0" w:line="240" w:lineRule="auto"/>
+        <w:rPr>
+          <w:rFonts w:ascii="Arial" w:hAnsi="Arial" w:cs="Arial"/>
+          <w:b/>
+        </w:rPr>
+      </w:pPr>
+    </w:p>
+    <w:p>
+      <w:pPr>
+        <w:spacing w:after="0" w:line="240" w:lineRule="auto"/>
+        <w:rPr>
+          <w:rFonts w:ascii="Arial" w:hAnsi="Arial" w:cs="Arial"/>
+          <w:b/>
+        </w:rPr>
+      </w:pPr>
+      <w:r>
+        <w:rPr>
+          <w:rFonts w:ascii="Arial" w:hAnsi="Arial" w:cs="Arial"/>
+          <w:b/>
+        </w:rPr>
+        <w:t xml:space="preserve">Data files: </w:t>
+      </w:r>
+    </w:p>
+    <w:p>
+      <w:pPr>
+        <w:pStyle w:val="ListParagraph"/>
+        <w:numPr>
+          <w:ilvl w:val="0"/>
+          <w:numId w:val="2"/>
+        </w:numPr>
+        <w:spacing w:after="0"/>
+        <w:rPr>
+          <w:rFonts w:ascii="Arial" w:hAnsi="Arial" w:cs="Arial"/>
+        </w:rPr>
+      </w:pPr>
+      <w:r>
+        <w:rPr>
+          <w:rFonts w:ascii="Arial" w:hAnsi="Arial" w:cs="Arial"/>
+        </w:rPr>
+        <w:t>biolog</w:t>
+      </w:r>
+      <w:r>
+        <w:rPr>
+          <w:rFonts w:ascii="Arial" w:hAnsi="Arial" w:cs="Arial"/>
+        </w:rPr>
+        <w:t>DataPM1</w:t>
+      </w:r>
+      <w:r>
+        <w:rPr>
+          <w:rFonts w:ascii="Arial" w:hAnsi="Arial" w:cs="Arial"/>
+        </w:rPr>
+        <w:t>.csv</w:t>
+      </w:r>
+      <w:r>
+        <w:rPr>
+          <w:rFonts w:ascii="Arial" w:hAnsi="Arial" w:cs="Arial"/>
+        </w:rPr>
+        <w:t xml:space="preserve"> – All growth data on Phenotypic Microarray Plate PM1</w:t>
+      </w:r>
+    </w:p>
+    <w:p>
+      <w:pPr>
+        <w:pStyle w:val="ListParagraph"/>
+        <w:numPr>
+          <w:ilvl w:val="0"/>
+          <w:numId w:val="2"/>
+        </w:numPr>
+        <w:spacing w:after="0"/>
+        <w:rPr>
+          <w:rFonts w:ascii="Arial" w:hAnsi="Arial" w:cs="Arial"/>
+        </w:rPr>
+      </w:pPr>
+      <w:r>
+        <w:rPr>
+          <w:rFonts w:ascii="Arial" w:hAnsi="Arial" w:cs="Arial"/>
+        </w:rPr>
+        <w:t>biologDataPM2</w:t>
+      </w:r>
+      <w:r>
+        <w:rPr>
+          <w:rFonts w:ascii="Arial" w:hAnsi="Arial" w:cs="Arial"/>
+        </w:rPr>
+        <w:t>.csv</w:t>
+      </w:r>
+      <w:r>
+        <w:rPr>
+          <w:rFonts w:ascii="Arial" w:hAnsi="Arial" w:cs="Arial"/>
+        </w:rPr>
+        <w:t xml:space="preserve"> – All growth data on Phenotypic Microarray Plate PM2a</w:t>
+      </w:r>
+    </w:p>
+    <w:p>
+      <w:pPr>
+        <w:pStyle w:val="ListParagraph"/>
+        <w:numPr>
+          <w:ilvl w:val="0"/>
+          <w:numId w:val="2"/>
+        </w:numPr>
+        <w:spacing w:after="0"/>
+        <w:rPr>
+          <w:rFonts w:ascii="Arial" w:hAnsi="Arial" w:cs="Arial"/>
+        </w:rPr>
+      </w:pPr>
+      <w:r>
+        <w:rPr>
+          <w:rFonts w:ascii="Arial" w:hAnsi="Arial" w:cs="Arial"/>
+        </w:rPr>
+        <w:t>headersPM1.csv – Carbon source labels from plate PM1</w:t>
+      </w:r>
+    </w:p>
+    <w:p>
+      <w:pPr>
+        <w:pStyle w:val="ListParagraph"/>
+        <w:numPr>
+          <w:ilvl w:val="0"/>
+          <w:numId w:val="2"/>
+        </w:numPr>
+        <w:spacing w:after="0"/>
+        <w:rPr>
+          <w:rFonts w:ascii="Arial" w:hAnsi="Arial" w:cs="Arial"/>
+        </w:rPr>
+      </w:pPr>
+      <w:r>
+        <w:rPr>
+          <w:rFonts w:ascii="Arial" w:hAnsi="Arial" w:cs="Arial"/>
+        </w:rPr>
+        <w:t>headersPM2.csv – Carbon source labels from plate PM2a</w:t>
+      </w:r>
+    </w:p>
+    <w:p>
+      <w:pPr>
+        <w:pStyle w:val="ListParagraph"/>
+        <w:numPr>
+          <w:ilvl w:val="0"/>
+          <w:numId w:val="2"/>
+        </w:numPr>
+        <w:spacing w:after="0"/>
+        <w:rPr>
+          <w:rFonts w:ascii="Arial" w:hAnsi="Arial" w:cs="Arial"/>
+        </w:rPr>
+      </w:pPr>
+      <w:r>
+        <w:rPr>
+          <w:rFonts w:ascii="Arial" w:hAnsi="Arial" w:cs="Arial"/>
+        </w:rPr>
+        <w:t>biologGrowthDynamics.csv – All calculated growth dynamics</w:t>
+      </w:r>
+    </w:p>
+    <w:p>
+      <w:pPr>
+        <w:pStyle w:val="ListParagraph"/>
+        <w:numPr>
+          <w:ilvl w:val="0"/>
+          <w:numId w:val="2"/>
+        </w:numPr>
+        <w:spacing w:after="0"/>
+        <w:rPr>
+          <w:rFonts w:ascii="Arial" w:hAnsi="Arial" w:cs="Arial"/>
+        </w:rPr>
+      </w:pPr>
+      <w:r>
+        <w:rPr>
+          <w:rFonts w:ascii="Arial" w:hAnsi="Arial" w:cs="Arial"/>
+        </w:rPr>
+        <w:t>carbonSourceDescriptors.csv – Pathway descriptions for carbon sources in Figure 3</w:t>
+      </w:r>
+    </w:p>
+    <w:p>
+      <w:pPr>
+        <w:pStyle w:val="ListParagraph"/>
+        <w:numPr>
+          <w:ilvl w:val="0"/>
+          <w:numId w:val="2"/>
+        </w:numPr>
+        <w:spacing w:after="0"/>
+        <w:rPr>
+          <w:rFonts w:ascii="Arial" w:hAnsi="Arial" w:cs="Arial"/>
+        </w:rPr>
+      </w:pPr>
+      <w:r>
+        <w:rPr>
+          <w:rFonts w:ascii="Arial" w:hAnsi="Arial" w:cs="Arial"/>
+        </w:rPr>
+        <w:t xml:space="preserve">growthDataNAG.csv </w:t>
+      </w:r>
+      <w:r>
+        <w:rPr>
+          <w:rFonts w:ascii="Arial" w:hAnsi="Arial" w:cs="Arial"/>
+        </w:rPr>
+        <w:t xml:space="preserve">(1 through 4) </w:t>
+      </w:r>
+      <w:r>
+        <w:rPr>
+          <w:rFonts w:ascii="Arial" w:hAnsi="Arial" w:cs="Arial"/>
+        </w:rPr>
+        <w:t>– Growth data from Figures 4A, 4B, S3A, S3B</w:t>
+      </w:r>
+    </w:p>
+    <w:p>
+      <w:pPr>
+        <w:pStyle w:val="ListParagraph"/>
+        <w:numPr>
+          <w:ilvl w:val="0"/>
+          <w:numId w:val="2"/>
+        </w:numPr>
+        <w:spacing w:after="0"/>
+        <w:rPr>
+          <w:rFonts w:ascii="Arial" w:hAnsi="Arial" w:cs="Arial"/>
+        </w:rPr>
+      </w:pPr>
+      <w:r>
+        <w:rPr>
+          <w:rFonts w:ascii="Arial" w:hAnsi="Arial" w:cs="Arial"/>
+        </w:rPr>
+        <w:t>NAG_mutants_key.csv – Key between mutant labels in Figure 4B data and gene locus tags</w:t>
+      </w:r>
+    </w:p>
+    <w:p>
+      <w:pPr>
+        <w:pStyle w:val="ListParagraph"/>
+        <w:numPr>
+          <w:ilvl w:val="0"/>
+          <w:numId w:val="2"/>
+        </w:numPr>
+        <w:spacing w:after="0"/>
+        <w:rPr>
+          <w:rFonts w:ascii="Arial" w:hAnsi="Arial" w:cs="Arial"/>
+        </w:rPr>
+      </w:pPr>
+      <w:r>
+        <w:rPr>
+          <w:rFonts w:ascii="Arial" w:hAnsi="Arial" w:cs="Arial"/>
+        </w:rPr>
+        <w:t>mutationsPIP.csv – Mutated genes in the piperacillin-evolved lineage</w:t>
+      </w:r>
+    </w:p>
+    <w:p>
+      <w:pPr>
+        <w:pStyle w:val="ListParagraph"/>
+        <w:numPr>
+          <w:ilvl w:val="0"/>
+          <w:numId w:val="2"/>
+        </w:numPr>
+        <w:spacing w:after="0"/>
+        <w:rPr>
+          <w:rFonts w:ascii="Arial" w:hAnsi="Arial" w:cs="Arial"/>
+        </w:rPr>
+      </w:pPr>
+      <w:r>
+        <w:rPr>
+          <w:rFonts w:ascii="Arial" w:hAnsi="Arial" w:cs="Arial"/>
+        </w:rPr>
+        <w:t>geneEssentialityPredictions.csv – Predicted essential genes by carbon source</w:t>
+      </w:r>
+    </w:p>
+    <w:p>
+      <w:pPr>
+        <w:pStyle w:val="ListParagraph"/>
+        <w:numPr>
+          <w:ilvl w:val="0"/>
+          <w:numId w:val="2"/>
+        </w:numPr>
+        <w:spacing w:after="0"/>
+        <w:rPr>
+          <w:rFonts w:ascii="Arial" w:hAnsi="Arial" w:cs="Arial"/>
+        </w:rPr>
+      </w:pPr>
+      <w:r>
+        <w:rPr>
+          <w:rFonts w:ascii="Arial" w:hAnsi="Arial" w:cs="Arial"/>
+        </w:rPr>
+        <w:t>PipDeletionsAllLineages.csv – All other genes in PIP-evolved lineages not in the large deletion of PIP-R1.</w:t>
+      </w:r>
+      <w:r>
+        <w:rPr>
+          <w:rFonts w:ascii="Arial" w:hAnsi="Arial" w:cs="Arial"/>
+        </w:rPr>
+        <w:t xml:space="preserve"> Used in Figure S4B-C</w:t>
+      </w:r>
+    </w:p>
+    <w:p>
+      <w:pPr>
+        <w:pStyle w:val="ListParagraph"/>
+        <w:numPr>
+          <w:ilvl w:val="0"/>
+          <w:numId w:val="2"/>
+        </w:numPr>
+        <w:spacing w:after="0"/>
+        <w:rPr>
+          <w:rFonts w:ascii="Arial" w:hAnsi="Arial" w:cs="Arial"/>
+        </w:rPr>
+      </w:pPr>
+      <w:r>
+        <w:rPr>
+          <w:rFonts w:ascii="Arial" w:hAnsi="Arial" w:cs="Arial"/>
+        </w:rPr>
+        <w:t xml:space="preserve">growthDataLeucine.csv – Growth data of ancestor, PIP, and </w:t>
+      </w:r>
+      <w:proofErr w:type="spellStart"/>
+      <w:r>
+        <w:rPr>
+          <w:rFonts w:ascii="Arial" w:hAnsi="Arial" w:cs="Arial"/>
+          <w:i/>
+        </w:rPr>
+        <w:t>gnyA</w:t>
+      </w:r>
+      <w:proofErr w:type="spellEnd"/>
+      <w:r>
+        <w:rPr>
+          <w:rFonts w:ascii="Arial" w:hAnsi="Arial" w:cs="Arial"/>
+        </w:rPr>
+        <w:t xml:space="preserve"> on 40mM L-Leucine (all 4 biological replicates)</w:t>
+      </w:r>
+    </w:p>
+    <w:p>
+      <w:pPr>
+        <w:pStyle w:val="ListParagraph"/>
+        <w:numPr>
+          <w:ilvl w:val="0"/>
+          <w:numId w:val="2"/>
+        </w:numPr>
+        <w:spacing w:after="0"/>
+        <w:rPr>
+          <w:rFonts w:ascii="Arial" w:hAnsi="Arial" w:cs="Arial"/>
+        </w:rPr>
+      </w:pPr>
+      <w:r>
+        <w:rPr>
+          <w:rFonts w:ascii="Arial" w:hAnsi="Arial" w:cs="Arial"/>
+        </w:rPr>
+        <w:t>growthData4HBA_1.csv – Half of the growth data on 4HBA</w:t>
+      </w:r>
+    </w:p>
+    <w:p>
+      <w:pPr>
+        <w:pStyle w:val="ListParagraph"/>
+        <w:numPr>
+          <w:ilvl w:val="0"/>
+          <w:numId w:val="2"/>
+        </w:numPr>
+        <w:spacing w:after="0"/>
+        <w:rPr>
+          <w:rFonts w:ascii="Arial" w:hAnsi="Arial" w:cs="Arial"/>
+        </w:rPr>
+      </w:pPr>
+      <w:r>
+        <w:rPr>
+          <w:rFonts w:ascii="Arial" w:hAnsi="Arial" w:cs="Arial"/>
+        </w:rPr>
+        <w:t>growthData4HBA_2.csv – The other half of the growth data on 4HBA</w:t>
+      </w:r>
+    </w:p>
+    <w:p>
+      <w:pPr>
+        <w:pStyle w:val="ListParagraph"/>
+        <w:numPr>
+          <w:ilvl w:val="0"/>
+          <w:numId w:val="2"/>
+        </w:numPr>
+        <w:spacing w:after="0"/>
+        <w:rPr>
+          <w:rFonts w:ascii="Arial" w:hAnsi="Arial" w:cs="Arial"/>
+        </w:rPr>
+      </w:pPr>
+      <w:r>
+        <w:rPr>
+          <w:rFonts w:ascii="Arial" w:hAnsi="Arial" w:cs="Arial"/>
+        </w:rPr>
+        <w:lastRenderedPageBreak/>
+        <w:t xml:space="preserve">growthDataHocquet_1.csv – Half of the growth data of the </w:t>
+      </w:r>
+      <w:proofErr w:type="spellStart"/>
+      <w:r>
+        <w:rPr>
+          <w:rFonts w:ascii="Arial" w:hAnsi="Arial" w:cs="Arial"/>
+        </w:rPr>
+        <w:t>Hocquet</w:t>
+      </w:r>
+      <w:proofErr w:type="spellEnd"/>
+      <w:r>
+        <w:rPr>
+          <w:rFonts w:ascii="Arial" w:hAnsi="Arial" w:cs="Arial"/>
+        </w:rPr>
+        <w:t xml:space="preserve"> isolates grown on L-leucine</w:t>
+      </w:r>
+    </w:p>
+    <w:p>
+      <w:pPr>
+        <w:pStyle w:val="ListParagraph"/>
+        <w:numPr>
+          <w:ilvl w:val="0"/>
+          <w:numId w:val="2"/>
+        </w:numPr>
+        <w:spacing w:after="0"/>
+        <w:rPr>
+          <w:rFonts w:ascii="Arial" w:hAnsi="Arial" w:cs="Arial"/>
+        </w:rPr>
+      </w:pPr>
+      <w:r>
+        <w:rPr>
+          <w:rFonts w:ascii="Arial" w:hAnsi="Arial" w:cs="Arial"/>
+        </w:rPr>
+        <w:t xml:space="preserve">growthDataHocquet_2.csv – The other half of the </w:t>
+      </w:r>
+      <w:proofErr w:type="spellStart"/>
+      <w:r>
+        <w:rPr>
+          <w:rFonts w:ascii="Arial" w:hAnsi="Arial" w:cs="Arial"/>
+        </w:rPr>
+        <w:t>Hocquet</w:t>
+      </w:r>
+      <w:proofErr w:type="spellEnd"/>
+      <w:r>
+        <w:rPr>
+          <w:rFonts w:ascii="Arial" w:hAnsi="Arial" w:cs="Arial"/>
+        </w:rPr>
+        <w:t xml:space="preserve"> growth data</w:t>
+      </w:r>
+    </w:p>
+    <w:p>
+      <w:pPr>
+        <w:pStyle w:val="ListParagraph"/>
+        <w:numPr>
+          <w:ilvl w:val="0"/>
+          <w:numId w:val="2"/>
+        </w:numPr>
+        <w:spacing w:after="0"/>
+        <w:rPr>
+          <w:rFonts w:ascii="Arial" w:hAnsi="Arial" w:cs="Arial"/>
+        </w:rPr>
+      </w:pPr>
+      <w:r>
+        <w:rPr>
+          <w:rFonts w:ascii="Arial" w:hAnsi="Arial" w:cs="Arial"/>
+        </w:rPr>
+        <w:t>growthDataIsoleucine_gnyA</w:t>
+      </w:r>
+      <w:r>
+        <w:rPr>
+          <w:rFonts w:ascii="Arial" w:hAnsi="Arial" w:cs="Arial"/>
+        </w:rPr>
+        <w:t>.csv – Growth data from S</w:t>
+      </w:r>
+      <w:r>
+        <w:rPr>
+          <w:rFonts w:ascii="Arial" w:hAnsi="Arial" w:cs="Arial"/>
+        </w:rPr>
+        <w:t>5</w:t>
+      </w:r>
+      <w:r>
+        <w:rPr>
+          <w:rFonts w:ascii="Arial" w:hAnsi="Arial" w:cs="Arial"/>
+        </w:rPr>
+        <w:t xml:space="preserve"> Fig.</w:t>
+      </w:r>
+    </w:p>
+    <w:p>
+      <w:pPr>
+        <w:pStyle w:val="ListParagraph"/>
+        <w:numPr>
+          <w:ilvl w:val="0"/>
+          <w:numId w:val="2"/>
+        </w:numPr>
+        <w:spacing w:after="0" w:line="240" w:lineRule="auto"/>
+        <w:rPr>
+          <w:rFonts w:ascii="Arial" w:hAnsi="Arial" w:cs="Arial"/>
+          <w:b/>
+        </w:rPr>
+      </w:pPr>
+      <w:r>
+        <w:rPr>
+          <w:rFonts w:ascii="Arial" w:hAnsi="Arial" w:cs="Arial"/>
+        </w:rPr>
+        <w:t>growthDataGlcNAc_CCCP</w:t>
+      </w:r>
+      <w:r>
+        <w:rPr>
+          <w:rFonts w:ascii="Arial" w:hAnsi="Arial" w:cs="Arial"/>
+        </w:rPr>
+        <w:t>.csv</w:t>
+      </w:r>
+      <w:r>
+        <w:rPr>
+          <w:rFonts w:ascii="Arial" w:hAnsi="Arial" w:cs="Arial"/>
+        </w:rPr>
+        <w:t xml:space="preserve"> – Growth data </w:t>
+      </w:r>
+      <w:r>
+        <w:rPr>
+          <w:rFonts w:ascii="Arial" w:hAnsi="Arial" w:cs="Arial"/>
+        </w:rPr>
+        <w:t>from S</w:t>
+      </w:r>
+      <w:r>
+        <w:rPr>
+          <w:rFonts w:ascii="Arial" w:hAnsi="Arial" w:cs="Arial"/>
+        </w:rPr>
+        <w:t>3</w:t>
+      </w:r>
+      <w:r>
+        <w:rPr>
+          <w:rFonts w:ascii="Arial" w:hAnsi="Arial" w:cs="Arial"/>
+        </w:rPr>
+        <w:t xml:space="preserve"> Fig. </w:t>
+      </w:r>
+    </w:p>
+    <w:p>
+      <w:pPr>
+        <w:pStyle w:val="ListParagraph"/>
+        <w:numPr>
+          <w:ilvl w:val="0"/>
+          <w:numId w:val="2"/>
+        </w:numPr>
+        <w:spacing w:after="0" w:line="240" w:lineRule="auto"/>
+        <w:rPr>
+          <w:rFonts w:ascii="Arial" w:hAnsi="Arial" w:cs="Arial"/>
+          <w:b/>
+        </w:rPr>
+      </w:pPr>
+      <w:r>
+        <w:rPr>
+          <w:rFonts w:ascii="Arial" w:hAnsi="Arial" w:cs="Arial"/>
+        </w:rPr>
+        <w:t>Figures and Data folder – Empty folder where figures/data generated by the script will be saved</w:t>
+      </w:r>
+    </w:p>
+    <w:p>
+      <w:pPr>
+        <w:spacing w:after="0" w:line="240" w:lineRule="auto"/>
+        <w:rPr>
+          <w:rFonts w:ascii="Arial" w:hAnsi="Arial" w:cs="Arial"/>
+          <w:b/>
+        </w:rPr>
+      </w:pPr>
+      <w:r>
+        <w:rPr>
+          <w:rFonts w:ascii="Arial" w:hAnsi="Arial" w:cs="Arial"/>
+          <w:b/>
+        </w:rPr>
+        <w:t xml:space="preserve">Instructions: </w:t>
+      </w:r>
     </w:p>
     <w:p>
       <w:pPr>
@@ -171,16 +1487,42 @@
           <w:ilvl w:val="0"/>
           <w:numId w:val="3"/>
         </w:numPr>
-        <w:spacing w:after="0"/>
-        <w:rPr>
-          <w:rFonts w:ascii="Arial" w:hAnsi="Arial" w:cs="Arial"/>
-        </w:rPr>
-      </w:pPr>
-      <w:r>
-        <w:rPr>
-          <w:rFonts w:ascii="Arial" w:hAnsi="Arial" w:cs="Arial"/>
-        </w:rPr>
-        <w:t>Install the appropriate version of MATLAB for your operating system and activate your license.</w:t>
+        <w:spacing w:after="0" w:line="240" w:lineRule="auto"/>
+        <w:rPr>
+          <w:rFonts w:ascii="Arial" w:hAnsi="Arial" w:cs="Arial"/>
+        </w:rPr>
+      </w:pPr>
+      <w:r>
+        <w:rPr>
+          <w:rFonts w:ascii="Arial" w:hAnsi="Arial" w:cs="Arial"/>
+        </w:rPr>
+        <w:t xml:space="preserve">Prior to this point, </w:t>
+      </w:r>
+      <w:proofErr w:type="spellStart"/>
+      <w:r>
+        <w:rPr>
+          <w:rFonts w:ascii="Arial" w:hAnsi="Arial" w:cs="Arial"/>
+        </w:rPr>
+        <w:t>RStudio</w:t>
+      </w:r>
+      <w:proofErr w:type="spellEnd"/>
+      <w:r>
+        <w:rPr>
+          <w:rFonts w:ascii="Arial" w:hAnsi="Arial" w:cs="Arial"/>
+        </w:rPr>
+        <w:t xml:space="preserve"> must be installed with the appropriate packages and a new project must be created in the S</w:t>
+      </w:r>
+      <w:r>
+        <w:rPr>
+          <w:rFonts w:ascii="Arial" w:hAnsi="Arial" w:cs="Arial"/>
+        </w:rPr>
+        <w:t>1B</w:t>
+      </w:r>
+      <w:r>
+        <w:rPr>
+          <w:rFonts w:ascii="Arial" w:hAnsi="Arial" w:cs="Arial"/>
+        </w:rPr>
+        <w:t xml:space="preserve"> Code folder.</w:t>
       </w:r>
     </w:p>
     <w:p>
@@ -190,309 +1532,263 @@
           <w:ilvl w:val="0"/>
           <w:numId w:val="3"/>
         </w:numPr>
-        <w:spacing w:after="0"/>
-        <w:rPr>
-          <w:rFonts w:ascii="Arial" w:hAnsi="Arial" w:cs="Arial"/>
-        </w:rPr>
-      </w:pPr>
-      <w:r>
-        <w:rPr>
-          <w:rFonts w:ascii="Arial" w:hAnsi="Arial" w:cs="Arial"/>
-        </w:rPr>
-        <w:t>Download the S1</w:t>
-      </w:r>
-      <w:r>
-        <w:rPr>
-          <w:rFonts w:ascii="Arial" w:hAnsi="Arial" w:cs="Arial"/>
-        </w:rPr>
-        <w:t>A</w:t>
-      </w:r>
-      <w:r>
-        <w:rPr>
-          <w:rFonts w:ascii="Arial" w:hAnsi="Arial" w:cs="Arial"/>
-        </w:rPr>
-        <w:t xml:space="preserve"> Code zip folder in</w:t>
-      </w:r>
-      <w:r>
-        <w:rPr>
-          <w:rFonts w:ascii="Arial" w:hAnsi="Arial" w:cs="Arial"/>
-        </w:rPr>
-        <w:t>to</w:t>
-      </w:r>
-      <w:r>
-        <w:rPr>
-          <w:rFonts w:ascii="Arial" w:hAnsi="Arial" w:cs="Arial"/>
-        </w:rPr>
-        <w:t xml:space="preserve"> your MATLAB folder or another known location and unzip it. </w:t>
-      </w:r>
-    </w:p>
-    <w:p>
-      <w:pPr>
-        <w:spacing w:after="0"/>
-        <w:rPr>
-          <w:rFonts w:ascii="Arial" w:hAnsi="Arial" w:cs="Arial"/>
-          <w:b/>
-        </w:rPr>
-      </w:pPr>
-    </w:p>
-    <w:p>
-      <w:pPr>
-        <w:spacing w:after="0"/>
-        <w:rPr>
-          <w:rFonts w:ascii="Arial" w:hAnsi="Arial" w:cs="Arial"/>
-          <w:b/>
-        </w:rPr>
-      </w:pPr>
-      <w:r>
-        <w:rPr>
-          <w:rFonts w:ascii="Arial" w:hAnsi="Arial" w:cs="Arial"/>
-          <w:b/>
-        </w:rPr>
-        <w:t>Scripts:</w:t>
-      </w:r>
-    </w:p>
-    <w:p>
-      <w:pPr>
-        <w:pStyle w:val="ListParagraph"/>
-        <w:numPr>
-          <w:ilvl w:val="0"/>
-          <w:numId w:val="1"/>
-        </w:numPr>
-        <w:spacing w:after="0"/>
-        <w:rPr>
-          <w:rFonts w:ascii="Arial" w:hAnsi="Arial" w:cs="Arial"/>
-        </w:rPr>
-      </w:pPr>
-      <w:r>
-        <w:rPr>
-          <w:rFonts w:ascii="Arial" w:hAnsi="Arial" w:cs="Arial"/>
-        </w:rPr>
-        <w:t>S1_Code_Implementation.m – Run this script to calculate and plot the growth dynamics of the 20 carbon sources supporting growth of all five lineages (plots each biological replicate separately). To avoid plotting all 300 growth curves, comment out line 23.</w:t>
-      </w:r>
-    </w:p>
-    <w:p>
-      <w:pPr>
-        <w:pStyle w:val="ListParagraph"/>
-        <w:numPr>
-          <w:ilvl w:val="0"/>
-          <w:numId w:val="1"/>
-        </w:numPr>
-        <w:spacing w:after="0"/>
-        <w:rPr>
-          <w:rFonts w:ascii="Arial" w:hAnsi="Arial" w:cs="Arial"/>
-        </w:rPr>
-      </w:pPr>
+        <w:spacing w:after="0" w:line="240" w:lineRule="auto"/>
+        <w:rPr>
+          <w:rFonts w:ascii="Arial" w:hAnsi="Arial" w:cs="Arial"/>
+        </w:rPr>
+      </w:pPr>
+      <w:r>
+        <w:rPr>
+          <w:rFonts w:ascii="Arial" w:hAnsi="Arial" w:cs="Arial"/>
+        </w:rPr>
+        <w:t>Open the project in the S</w:t>
+      </w:r>
+      <w:r>
+        <w:rPr>
+          <w:rFonts w:ascii="Arial" w:hAnsi="Arial" w:cs="Arial"/>
+        </w:rPr>
+        <w:t>1B</w:t>
+      </w:r>
+      <w:r>
+        <w:rPr>
+          <w:rFonts w:ascii="Arial" w:hAnsi="Arial" w:cs="Arial"/>
+        </w:rPr>
+        <w:t xml:space="preserve"> Code folder.</w:t>
+      </w:r>
+    </w:p>
+    <w:p>
+      <w:pPr>
+        <w:pStyle w:val="ListParagraph"/>
+        <w:numPr>
+          <w:ilvl w:val="0"/>
+          <w:numId w:val="3"/>
+        </w:numPr>
+        <w:spacing w:after="0" w:line="240" w:lineRule="auto"/>
+        <w:rPr>
+          <w:rFonts w:ascii="Arial" w:hAnsi="Arial" w:cs="Arial"/>
+        </w:rPr>
+      </w:pPr>
+      <w:r>
+        <w:rPr>
+          <w:rFonts w:ascii="Arial" w:hAnsi="Arial" w:cs="Arial"/>
+        </w:rPr>
+        <w:t xml:space="preserve">Open the script </w:t>
+      </w:r>
       <w:proofErr w:type="spellStart"/>
       <w:r>
         <w:rPr>
           <w:rFonts w:ascii="Arial" w:hAnsi="Arial" w:cs="Arial"/>
         </w:rPr>
-        <w:t>calcGrowthDynamics.m</w:t>
+        <w:t>allFigures.Rmd</w:t>
       </w:r>
       <w:proofErr w:type="spellEnd"/>
       <w:r>
         <w:rPr>
           <w:rFonts w:ascii="Arial" w:hAnsi="Arial" w:cs="Arial"/>
         </w:rPr>
-        <w:t xml:space="preserve"> – Function called by S1_Code_Implementation.m. This script contains the algorithm for calculating the growth rate and time to mid-exponential for each growth curve. </w:t>
-      </w:r>
-    </w:p>
-    <w:p>
-      <w:pPr>
-        <w:spacing w:after="0"/>
-        <w:rPr>
-          <w:rFonts w:ascii="Arial" w:hAnsi="Arial" w:cs="Arial"/>
-          <w:b/>
-        </w:rPr>
-      </w:pPr>
-    </w:p>
-    <w:p>
-      <w:pPr>
-        <w:spacing w:after="0"/>
-        <w:rPr>
-          <w:rFonts w:ascii="Arial" w:hAnsi="Arial" w:cs="Arial"/>
-          <w:b/>
-        </w:rPr>
-      </w:pPr>
-      <w:r>
-        <w:rPr>
-          <w:rFonts w:ascii="Arial" w:hAnsi="Arial" w:cs="Arial"/>
-          <w:b/>
-        </w:rPr>
-        <w:t xml:space="preserve">Data files: </w:t>
-      </w:r>
-    </w:p>
-    <w:p>
-      <w:pPr>
-        <w:pStyle w:val="ListParagraph"/>
-        <w:numPr>
-          <w:ilvl w:val="0"/>
-          <w:numId w:val="2"/>
-        </w:numPr>
-        <w:spacing w:after="0"/>
-        <w:rPr>
-          <w:rFonts w:ascii="Arial" w:hAnsi="Arial" w:cs="Arial"/>
-        </w:rPr>
-      </w:pPr>
-      <w:r>
-        <w:rPr>
-          <w:rFonts w:ascii="Arial" w:hAnsi="Arial" w:cs="Arial"/>
-        </w:rPr>
-        <w:t xml:space="preserve">S1_RawData.mat – This is a .mat file containing the data needed from S1_RawData.csv needed to calculate growth dynamics. </w:t>
-      </w:r>
-    </w:p>
-    <w:p>
-      <w:pPr>
-        <w:pStyle w:val="ListParagraph"/>
-        <w:numPr>
-          <w:ilvl w:val="0"/>
-          <w:numId w:val="2"/>
-        </w:numPr>
-        <w:spacing w:after="0"/>
-        <w:rPr>
-          <w:rFonts w:ascii="Arial" w:hAnsi="Arial" w:cs="Arial"/>
-        </w:rPr>
-      </w:pPr>
-      <w:r>
-        <w:rPr>
-          <w:rFonts w:ascii="Arial" w:hAnsi="Arial" w:cs="Arial"/>
-        </w:rPr>
-        <w:t xml:space="preserve">S1_RawData.csv – All raw growth data for three replicates of five lineages on the 20 carbon sources in Fig 5. Note that the data in the main text are all averaged across the three replicates. </w:t>
-      </w:r>
-    </w:p>
-    <w:p>
-      <w:pPr>
-        <w:spacing w:after="0"/>
-        <w:rPr>
-          <w:rFonts w:ascii="Arial" w:hAnsi="Arial" w:cs="Arial"/>
-          <w:b/>
-        </w:rPr>
-      </w:pPr>
-    </w:p>
-    <w:p>
-      <w:pPr>
-        <w:spacing w:after="0"/>
-        <w:rPr>
-          <w:rFonts w:ascii="Arial" w:hAnsi="Arial" w:cs="Arial"/>
-          <w:b/>
-        </w:rPr>
-      </w:pPr>
-      <w:r>
-        <w:rPr>
-          <w:rFonts w:ascii="Arial" w:hAnsi="Arial" w:cs="Arial"/>
-          <w:b/>
-        </w:rPr>
-        <w:t>Instructions:</w:t>
-      </w:r>
-    </w:p>
-    <w:p>
-      <w:pPr>
-        <w:pStyle w:val="ListParagraph"/>
-        <w:numPr>
-          <w:ilvl w:val="0"/>
+        <w:t xml:space="preserve"> in the project (File -&gt; Open File…).</w:t>
+      </w:r>
+    </w:p>
+    <w:p>
+      <w:pPr>
+        <w:pStyle w:val="ListParagraph"/>
+        <w:numPr>
+          <w:ilvl w:val="0"/>
+          <w:numId w:val="3"/>
+        </w:numPr>
+        <w:spacing w:after="0" w:line="240" w:lineRule="auto"/>
+        <w:rPr>
+          <w:rFonts w:ascii="Arial" w:hAnsi="Arial" w:cs="Arial"/>
+        </w:rPr>
+      </w:pPr>
+      <w:r>
+        <w:rPr>
+          <w:rFonts w:ascii="Arial" w:hAnsi="Arial" w:cs="Arial"/>
+        </w:rPr>
+        <w:t xml:space="preserve">Run the script by clicking Knit-&gt;Knit to HTML in the upper left-hand corner of the window. </w:t>
+      </w:r>
+    </w:p>
+    <w:p>
+      <w:pPr>
+        <w:pStyle w:val="ListParagraph"/>
+        <w:numPr>
+          <w:ilvl w:val="0"/>
+          <w:numId w:val="3"/>
+        </w:numPr>
+        <w:spacing w:after="0" w:line="240" w:lineRule="auto"/>
+        <w:rPr>
+          <w:rFonts w:ascii="Arial" w:hAnsi="Arial" w:cs="Arial"/>
+        </w:rPr>
+      </w:pPr>
+      <w:r>
+        <w:rPr>
+          <w:rFonts w:ascii="Arial" w:hAnsi="Arial" w:cs="Arial"/>
+        </w:rPr>
+        <w:t>This will generate the following:</w:t>
+      </w:r>
+    </w:p>
+    <w:p>
+      <w:pPr>
+        <w:pStyle w:val="ListParagraph"/>
+        <w:numPr>
+          <w:ilvl w:val="1"/>
           <w:numId w:val="4"/>
         </w:numPr>
-        <w:spacing w:after="0"/>
-        <w:rPr>
-          <w:rFonts w:ascii="Arial" w:hAnsi="Arial" w:cs="Arial"/>
-        </w:rPr>
-      </w:pPr>
-      <w:r>
-        <w:rPr>
-          <w:rFonts w:ascii="Arial" w:hAnsi="Arial" w:cs="Arial"/>
-        </w:rPr>
-        <w:t>Open MATLAB</w:t>
-      </w:r>
-      <w:bookmarkStart w:id="0" w:name="_GoBack"/>
-      <w:bookmarkEnd w:id="0"/>
-      <w:r>
-        <w:rPr>
-          <w:rFonts w:ascii="Arial" w:hAnsi="Arial" w:cs="Arial"/>
-        </w:rPr>
-        <w:t xml:space="preserve"> and change your path to the S1</w:t>
-      </w:r>
-      <w:r>
-        <w:rPr>
-          <w:rFonts w:ascii="Arial" w:hAnsi="Arial" w:cs="Arial"/>
-        </w:rPr>
-        <w:t>A</w:t>
-      </w:r>
-      <w:r>
-        <w:rPr>
-          <w:rFonts w:ascii="Arial" w:hAnsi="Arial" w:cs="Arial"/>
-        </w:rPr>
-        <w:t xml:space="preserve"> Code folder (or folder where you have the above scripts and data files stored).</w:t>
-      </w:r>
-    </w:p>
-    <w:p>
-      <w:pPr>
-        <w:pStyle w:val="ListParagraph"/>
-        <w:numPr>
-          <w:ilvl w:val="0"/>
+        <w:spacing w:after="0" w:line="240" w:lineRule="auto"/>
+        <w:rPr>
+          <w:rFonts w:ascii="Arial" w:hAnsi="Arial" w:cs="Arial"/>
+        </w:rPr>
+      </w:pPr>
+      <w:r>
+        <w:rPr>
+          <w:rFonts w:ascii="Arial" w:hAnsi="Arial" w:cs="Arial"/>
+        </w:rPr>
+        <w:t>An HTML file containing all of the figures and figure captions</w:t>
+      </w:r>
+    </w:p>
+    <w:p>
+      <w:pPr>
+        <w:pStyle w:val="ListParagraph"/>
+        <w:numPr>
+          <w:ilvl w:val="1"/>
           <w:numId w:val="4"/>
         </w:numPr>
-        <w:spacing w:after="0"/>
-        <w:rPr>
-          <w:rFonts w:ascii="Arial" w:hAnsi="Arial" w:cs="Arial"/>
-        </w:rPr>
-      </w:pPr>
-      <w:r>
-        <w:rPr>
-          <w:rFonts w:ascii="Arial" w:hAnsi="Arial" w:cs="Arial"/>
-        </w:rPr>
-        <w:t>Run S1_Code_Implementation.m to calculate growth dynamics from the manuscript. (Keep in mind that the values reported in Fig 5 and S3 Data are the averages of what this script generates)</w:t>
-      </w:r>
-    </w:p>
-    <w:p>
-      <w:pPr>
-        <w:pStyle w:val="ListParagraph"/>
-        <w:numPr>
-          <w:ilvl w:val="0"/>
+        <w:spacing w:after="0" w:line="240" w:lineRule="auto"/>
+        <w:rPr>
+          <w:rFonts w:ascii="Arial" w:hAnsi="Arial" w:cs="Arial"/>
+        </w:rPr>
+      </w:pPr>
+      <w:r>
+        <w:rPr>
+          <w:rFonts w:ascii="Arial" w:hAnsi="Arial" w:cs="Arial"/>
+        </w:rPr>
+        <w:t>Figures 2-6 from the main manuscript as .pdf files</w:t>
+      </w:r>
+    </w:p>
+    <w:p>
+      <w:pPr>
+        <w:pStyle w:val="ListParagraph"/>
+        <w:numPr>
+          <w:ilvl w:val="1"/>
           <w:numId w:val="4"/>
         </w:numPr>
-        <w:spacing w:after="0"/>
-        <w:rPr>
-          <w:rFonts w:ascii="Arial" w:hAnsi="Arial" w:cs="Arial"/>
-        </w:rPr>
-      </w:pPr>
-      <w:r>
-        <w:rPr>
-          <w:rFonts w:ascii="Arial" w:hAnsi="Arial" w:cs="Arial"/>
-        </w:rPr>
-        <w:t xml:space="preserve">To calculate growth dynamics of your own growth curve data, you can write your own script that uses the provided function </w:t>
+        <w:spacing w:after="0" w:line="240" w:lineRule="auto"/>
+        <w:rPr>
+          <w:rFonts w:ascii="Arial" w:hAnsi="Arial" w:cs="Arial"/>
+        </w:rPr>
+      </w:pPr>
+      <w:r>
+        <w:rPr>
+          <w:rFonts w:ascii="Arial" w:hAnsi="Arial" w:cs="Arial"/>
+        </w:rPr>
+        <w:t>Figures S1-S5</w:t>
+      </w:r>
+      <w:r>
+        <w:rPr>
+          <w:rFonts w:ascii="Arial" w:hAnsi="Arial" w:cs="Arial"/>
+        </w:rPr>
+        <w:t>, S</w:t>
+      </w:r>
+      <w:r>
+        <w:rPr>
+          <w:rFonts w:ascii="Arial" w:hAnsi="Arial" w:cs="Arial"/>
+        </w:rPr>
+        <w:t>7</w:t>
+      </w:r>
+      <w:r>
+        <w:rPr>
+          <w:rFonts w:ascii="Arial" w:hAnsi="Arial" w:cs="Arial"/>
+        </w:rPr>
+        <w:t>, and S</w:t>
+      </w:r>
+      <w:r>
+        <w:rPr>
+          <w:rFonts w:ascii="Arial" w:hAnsi="Arial" w:cs="Arial"/>
+        </w:rPr>
+        <w:t>8</w:t>
+      </w:r>
+      <w:r>
+        <w:rPr>
+          <w:rFonts w:ascii="Arial" w:hAnsi="Arial" w:cs="Arial"/>
+        </w:rPr>
+        <w:t xml:space="preserve"> as .tiff files </w:t>
+      </w:r>
+    </w:p>
+    <w:p>
+      <w:pPr>
+        <w:pStyle w:val="ListParagraph"/>
+        <w:numPr>
+          <w:ilvl w:val="1"/>
+          <w:numId w:val="4"/>
+        </w:numPr>
+        <w:spacing w:after="0" w:line="240" w:lineRule="auto"/>
+        <w:rPr>
+          <w:rFonts w:ascii="Arial" w:hAnsi="Arial" w:cs="Arial"/>
+        </w:rPr>
+      </w:pPr>
+      <w:r>
+        <w:rPr>
+          <w:rFonts w:ascii="Arial" w:hAnsi="Arial" w:cs="Arial"/>
+        </w:rPr>
+        <w:t>Data S1-S4 as .csv files</w:t>
+      </w:r>
+    </w:p>
+    <w:p>
+      <w:pPr>
+        <w:spacing w:after="0" w:line="240" w:lineRule="auto"/>
+        <w:ind w:left="720"/>
+        <w:rPr>
+          <w:rFonts w:ascii="Arial" w:hAnsi="Arial" w:cs="Arial"/>
+        </w:rPr>
+      </w:pPr>
+      <w:r>
+        <w:rPr>
+          <w:rFonts w:ascii="Arial" w:hAnsi="Arial" w:cs="Arial"/>
+        </w:rPr>
+        <w:t xml:space="preserve">Figures can easily be changed to different file formats (e.g. jpg, </w:t>
       </w:r>
       <w:proofErr w:type="spellStart"/>
       <w:r>
         <w:rPr>
           <w:rFonts w:ascii="Arial" w:hAnsi="Arial" w:cs="Arial"/>
         </w:rPr>
-        <w:t>calcGrowthDynamics</w:t>
+        <w:t>png</w:t>
       </w:r>
       <w:proofErr w:type="spellEnd"/>
       <w:r>
         <w:rPr>
           <w:rFonts w:ascii="Arial" w:hAnsi="Arial" w:cs="Arial"/>
         </w:rPr>
-        <w:t xml:space="preserve">. </w:t>
-      </w:r>
-    </w:p>
-    <w:p>
-      <w:pPr>
-        <w:spacing w:after="0"/>
-        <w:rPr>
-          <w:rFonts w:ascii="Arial" w:hAnsi="Arial" w:cs="Arial"/>
-        </w:rPr>
-      </w:pPr>
-    </w:p>
-    <w:p>
-      <w:pPr>
-        <w:spacing w:after="0"/>
-        <w:rPr>
-          <w:rFonts w:ascii="Arial" w:hAnsi="Arial" w:cs="Arial"/>
-          <w:b/>
-          <w:u w:val="single"/>
-        </w:rPr>
-      </w:pPr>
+        <w:t xml:space="preserve">, etc.) or saved to different locations by changing adjusting the filenames and paths within </w:t>
+      </w:r>
+      <w:proofErr w:type="spellStart"/>
+      <w:r>
+        <w:rPr>
+          <w:rFonts w:ascii="Arial" w:hAnsi="Arial" w:cs="Arial"/>
+        </w:rPr>
+        <w:t>ggsave</w:t>
+      </w:r>
+      <w:proofErr w:type="spellEnd"/>
+      <w:r>
+        <w:rPr>
+          <w:rFonts w:ascii="Arial" w:hAnsi="Arial" w:cs="Arial"/>
+        </w:rPr>
+        <w:t xml:space="preserve"> functions. A call to </w:t>
+      </w:r>
+      <w:proofErr w:type="spellStart"/>
+      <w:r>
+        <w:rPr>
+          <w:rFonts w:ascii="Arial" w:hAnsi="Arial" w:cs="Arial"/>
+        </w:rPr>
+        <w:t>ggsave</w:t>
+      </w:r>
+      <w:proofErr w:type="spellEnd"/>
+      <w:r>
+        <w:rPr>
+          <w:rFonts w:ascii="Arial" w:hAnsi="Arial" w:cs="Arial"/>
+        </w:rPr>
+        <w:t xml:space="preserve"> can be found at the bottom of the code for each figure. </w:t>
+      </w:r>
     </w:p>
     <w:p/>
     <w:sectPr>
@@ -508,9 +1804,9 @@
 <file path=word/numbering.xml><?xml version="1.0" encoding="utf-8"?>
 <w:numbering xmlns:wpc="http://schemas.microsoft.com/office/word/2010/wordprocessingCanvas" xmlns:cx="http://schemas.microsoft.com/office/drawing/2014/chartex" xmlns:cx1="http://schemas.microsoft.com/office/drawing/2015/9/8/chartex" xmlns:mc="http://schemas.openxmlformats.org/markup-compatibility/2006" xmlns:o="urn:schemas-microsoft-com:office:office" xmlns:r="http://schemas.openxmlformats.org/officeDocument/2006/relationships" xmlns:m="http://schemas.openxmlformats.org/officeDocument/2006/math" xmlns:v="urn:schemas-microsoft-com:vml" xmlns:wp14="http://schemas.microsoft.com/office/word/2010/wordprocessingDrawing" xmlns:wp="http://schemas.openxmlformats.org/drawingml/2006/wordprocessingDrawing" xmlns:w10="urn:schemas-microsoft-com:office:word" xmlns:w="http://schemas.openxmlformats.org/wordprocessingml/2006/main" xmlns:w14="http://schemas.microsoft.com/office/word/2010/wordml" xmlns:w15="http://schemas.microsoft.com/office/word/2012/wordml" xmlns:w16se="http://schemas.microsoft.com/office/word/2015/wordml/symex" xmlns:wpg="http://schemas.microsoft.com/office/word/2010/wordprocessingGroup" xmlns:wpi="http://schemas.microsoft.com/office/word/2010/wordprocessingInk" xmlns:wne="http://schemas.microsoft.com/office/word/2006/wordml" xmlns:wps="http://schemas.microsoft.com/office/word/2010/wordprocessingShape" mc:Ignorable="w14 w15 w16se wp14">
   <w:abstractNum w:abstractNumId="0" w15:restartNumberingAfterBreak="0">
-    <w:nsid w:val="1BAD04F8"/>
+    <w:nsid w:val="14B10CEA"/>
     <w:multiLevelType w:val="hybridMultilevel"/>
-    <w:tmpl w:val="BABA21FE"/>
+    <w:tmpl w:val="2BA22E3C"/>
     <w:lvl w:ilvl="0" w:tplc="04090003">
       <w:start w:val="1"/>
       <w:numFmt w:val="bullet"/>
@@ -621,9 +1917,9 @@
     </w:lvl>
   </w:abstractNum>
   <w:abstractNum w:abstractNumId="1" w15:restartNumberingAfterBreak="0">
-    <w:nsid w:val="2DE85A4B"/>
+    <w:nsid w:val="427C545D"/>
     <w:multiLevelType w:val="hybridMultilevel"/>
-    <w:tmpl w:val="84065776"/>
+    <w:tmpl w:val="6AA6BDC0"/>
     <w:lvl w:ilvl="0" w:tplc="04090003">
       <w:start w:val="1"/>
       <w:numFmt w:val="bullet"/>
@@ -734,31 +2030,30 @@
     </w:lvl>
   </w:abstractNum>
   <w:abstractNum w:abstractNumId="2" w15:restartNumberingAfterBreak="0">
-    <w:nsid w:val="4701283A"/>
+    <w:nsid w:val="443D2331"/>
     <w:multiLevelType w:val="hybridMultilevel"/>
-    <w:tmpl w:val="D4DC8A0C"/>
-    <w:lvl w:ilvl="0" w:tplc="04090003">
-      <w:start w:val="1"/>
-      <w:numFmt w:val="bullet"/>
-      <w:lvlText w:val="o"/>
+    <w:tmpl w:val="A36E42BA"/>
+    <w:lvl w:ilvl="0" w:tplc="C92EA804">
+      <w:numFmt w:val="bullet"/>
+      <w:lvlText w:val="-"/>
       <w:lvlJc w:val="left"/>
       <w:pPr>
         <w:ind w:left="720" w:hanging="360"/>
       </w:pPr>
       <w:rPr>
-        <w:rFonts w:ascii="Courier New" w:hAnsi="Courier New" w:cs="Courier New" w:hint="default"/>
-      </w:rPr>
-    </w:lvl>
-    <w:lvl w:ilvl="1" w:tplc="04090003" w:tentative="1">
-      <w:start w:val="1"/>
-      <w:numFmt w:val="bullet"/>
-      <w:lvlText w:val="o"/>
+        <w:rFonts w:ascii="Arial" w:eastAsiaTheme="minorHAnsi" w:hAnsi="Arial" w:cs="Arial" w:hint="default"/>
+      </w:rPr>
+    </w:lvl>
+    <w:lvl w:ilvl="1" w:tplc="04090001">
+      <w:start w:val="1"/>
+      <w:numFmt w:val="bullet"/>
+      <w:lvlText w:val=""/>
       <w:lvlJc w:val="left"/>
       <w:pPr>
         <w:ind w:left="1440" w:hanging="360"/>
       </w:pPr>
       <w:rPr>
-        <w:rFonts w:ascii="Courier New" w:hAnsi="Courier New" w:cs="Courier New" w:hint="default"/>
+        <w:rFonts w:ascii="Symbol" w:hAnsi="Symbol" w:hint="default"/>
       </w:rPr>
     </w:lvl>
     <w:lvl w:ilvl="2" w:tplc="04090005" w:tentative="1">
@@ -847,9 +2142,122 @@
     </w:lvl>
   </w:abstractNum>
   <w:abstractNum w:abstractNumId="3" w15:restartNumberingAfterBreak="0">
-    <w:nsid w:val="73CD4A2D"/>
+    <w:nsid w:val="54435E41"/>
     <w:multiLevelType w:val="hybridMultilevel"/>
-    <w:tmpl w:val="AE0EE17C"/>
+    <w:tmpl w:val="798ECCB8"/>
+    <w:lvl w:ilvl="0" w:tplc="04090003">
+      <w:start w:val="1"/>
+      <w:numFmt w:val="bullet"/>
+      <w:lvlText w:val="o"/>
+      <w:lvlJc w:val="left"/>
+      <w:pPr>
+        <w:ind w:left="720" w:hanging="360"/>
+      </w:pPr>
+      <w:rPr>
+        <w:rFonts w:ascii="Courier New" w:hAnsi="Courier New" w:cs="Courier New" w:hint="default"/>
+      </w:rPr>
+    </w:lvl>
+    <w:lvl w:ilvl="1" w:tplc="04090003">
+      <w:start w:val="1"/>
+      <w:numFmt w:val="bullet"/>
+      <w:lvlText w:val="o"/>
+      <w:lvlJc w:val="left"/>
+      <w:pPr>
+        <w:ind w:left="1440" w:hanging="360"/>
+      </w:pPr>
+      <w:rPr>
+        <w:rFonts w:ascii="Courier New" w:hAnsi="Courier New" w:cs="Courier New" w:hint="default"/>
+      </w:rPr>
+    </w:lvl>
+    <w:lvl w:ilvl="2" w:tplc="04090005" w:tentative="1">
+      <w:start w:val="1"/>
+      <w:numFmt w:val="bullet"/>
+      <w:lvlText w:val=""/>
+      <w:lvlJc w:val="left"/>
+      <w:pPr>
+        <w:ind w:left="2160" w:hanging="360"/>
+      </w:pPr>
+      <w:rPr>
+        <w:rFonts w:ascii="Wingdings" w:hAnsi="Wingdings" w:hint="default"/>
+      </w:rPr>
+    </w:lvl>
+    <w:lvl w:ilvl="3" w:tplc="04090001" w:tentative="1">
+      <w:start w:val="1"/>
+      <w:numFmt w:val="bullet"/>
+      <w:lvlText w:val=""/>
+      <w:lvlJc w:val="left"/>
+      <w:pPr>
+        <w:ind w:left="2880" w:hanging="360"/>
+      </w:pPr>
+      <w:rPr>
+        <w:rFonts w:ascii="Symbol" w:hAnsi="Symbol" w:hint="default"/>
+      </w:rPr>
+    </w:lvl>
+    <w:lvl w:ilvl="4" w:tplc="04090003" w:tentative="1">
+      <w:start w:val="1"/>
+      <w:numFmt w:val="bullet"/>
+      <w:lvlText w:val="o"/>
+      <w:lvlJc w:val="left"/>
+      <w:pPr>
+        <w:ind w:left="3600" w:hanging="360"/>
+      </w:pPr>
+      <w:rPr>
+        <w:rFonts w:ascii="Courier New" w:hAnsi="Courier New" w:cs="Courier New" w:hint="default"/>
+      </w:rPr>
+    </w:lvl>
+    <w:lvl w:ilvl="5" w:tplc="04090005" w:tentative="1">
+      <w:start w:val="1"/>
+      <w:numFmt w:val="bullet"/>
+      <w:lvlText w:val=""/>
+      <w:lvlJc w:val="left"/>
+      <w:pPr>
+        <w:ind w:left="4320" w:hanging="360"/>
+      </w:pPr>
+      <w:rPr>
+        <w:rFonts w:ascii="Wingdings" w:hAnsi="Wingdings" w:hint="default"/>
+      </w:rPr>
+    </w:lvl>
+    <w:lvl w:ilvl="6" w:tplc="04090001" w:tentative="1">
+      <w:start w:val="1"/>
+      <w:numFmt w:val="bullet"/>
+      <w:lvlText w:val=""/>
+      <w:lvlJc w:val="left"/>
+      <w:pPr>
+        <w:ind w:left="5040" w:hanging="360"/>
+      </w:pPr>
+      <w:rPr>
+        <w:rFonts w:ascii="Symbol" w:hAnsi="Symbol" w:hint="default"/>
+      </w:rPr>
+    </w:lvl>
+    <w:lvl w:ilvl="7" w:tplc="04090003" w:tentative="1">
+      <w:start w:val="1"/>
+      <w:numFmt w:val="bullet"/>
+      <w:lvlText w:val="o"/>
+      <w:lvlJc w:val="left"/>
+      <w:pPr>
+        <w:ind w:left="5760" w:hanging="360"/>
+      </w:pPr>
+      <w:rPr>
+        <w:rFonts w:ascii="Courier New" w:hAnsi="Courier New" w:cs="Courier New" w:hint="default"/>
+      </w:rPr>
+    </w:lvl>
+    <w:lvl w:ilvl="8" w:tplc="04090005" w:tentative="1">
+      <w:start w:val="1"/>
+      <w:numFmt w:val="bullet"/>
+      <w:lvlText w:val=""/>
+      <w:lvlJc w:val="left"/>
+      <w:pPr>
+        <w:ind w:left="6480" w:hanging="360"/>
+      </w:pPr>
+      <w:rPr>
+        <w:rFonts w:ascii="Wingdings" w:hAnsi="Wingdings" w:hint="default"/>
+      </w:rPr>
+    </w:lvl>
+  </w:abstractNum>
+  <w:abstractNum w:abstractNumId="4" w15:restartNumberingAfterBreak="0">
+    <w:nsid w:val="594F7A2A"/>
+    <w:multiLevelType w:val="hybridMultilevel"/>
+    <w:tmpl w:val="0666D8BC"/>
     <w:lvl w:ilvl="0" w:tplc="04090003">
       <w:start w:val="1"/>
       <w:numFmt w:val="bullet"/>
@@ -960,16 +2368,19 @@
     </w:lvl>
   </w:abstractNum>
   <w:num w:numId="1">
+    <w:abstractNumId w:val="3"/>
+  </w:num>
+  <w:num w:numId="2">
     <w:abstractNumId w:val="0"/>
   </w:num>
-  <w:num w:numId="2">
+  <w:num w:numId="3">
+    <w:abstractNumId w:val="1"/>
+  </w:num>
+  <w:num w:numId="4">
     <w:abstractNumId w:val="2"/>
   </w:num>
-  <w:num w:numId="3">
-    <w:abstractNumId w:val="3"/>
-  </w:num>
-  <w:num w:numId="4">
-    <w:abstractNumId w:val="1"/>
+  <w:num w:numId="5">
+    <w:abstractNumId w:val="4"/>
   </w:num>
 </w:numbering>
 </file>
@@ -1367,7 +2778,7 @@
   <w:style w:type="paragraph" w:default="1" w:styleId="Normal">
     <w:name w:val="Normal"/>
     <w:qFormat/>
-    <w:rsid w:val="006074B6"/>
+    <w:rsid w:val="00A02589"/>
   </w:style>
   <w:style w:type="character" w:default="1" w:styleId="DefaultParagraphFont">
     <w:name w:val="Default Paragraph Font"/>
@@ -1401,7 +2812,7 @@
     <w:basedOn w:val="Normal"/>
     <w:uiPriority w:val="34"/>
     <w:qFormat/>
-    <w:rsid w:val="006074B6"/>
+    <w:rsid w:val="00EE6E82"/>
     <w:pPr>
       <w:ind w:left="720"/>
       <w:contextualSpacing/>
@@ -1412,10 +2823,80 @@
     <w:basedOn w:val="DefaultParagraphFont"/>
     <w:uiPriority w:val="99"/>
     <w:unhideWhenUsed/>
-    <w:rsid w:val="006074B6"/>
+    <w:rsid w:val="00EE6E82"/>
     <w:rPr>
       <w:color w:val="0563C1" w:themeColor="hyperlink"/>
       <w:u w:val="single"/>
+    </w:rPr>
+  </w:style>
+  <w:style w:type="character" w:styleId="CommentReference">
+    <w:name w:val="annotation reference"/>
+    <w:basedOn w:val="DefaultParagraphFont"/>
+    <w:uiPriority w:val="99"/>
+    <w:semiHidden/>
+    <w:unhideWhenUsed/>
+    <w:rsid w:val="00A02589"/>
+    <w:rPr>
+      <w:sz w:val="16"/>
+      <w:szCs w:val="16"/>
+    </w:rPr>
+  </w:style>
+  <w:style w:type="paragraph" w:styleId="CommentText">
+    <w:name w:val="annotation text"/>
+    <w:basedOn w:val="Normal"/>
+    <w:link w:val="CommentTextChar"/>
+    <w:uiPriority w:val="99"/>
+    <w:semiHidden/>
+    <w:unhideWhenUsed/>
+    <w:rsid w:val="00A02589"/>
+    <w:pPr>
+      <w:spacing w:line="240" w:lineRule="auto"/>
+    </w:pPr>
+    <w:rPr>
+      <w:sz w:val="20"/>
+      <w:szCs w:val="20"/>
+    </w:rPr>
+  </w:style>
+  <w:style w:type="character" w:customStyle="1" w:styleId="CommentTextChar">
+    <w:name w:val="Comment Text Char"/>
+    <w:basedOn w:val="DefaultParagraphFont"/>
+    <w:link w:val="CommentText"/>
+    <w:uiPriority w:val="99"/>
+    <w:semiHidden/>
+    <w:rsid w:val="00A02589"/>
+    <w:rPr>
+      <w:sz w:val="20"/>
+      <w:szCs w:val="20"/>
+    </w:rPr>
+  </w:style>
+  <w:style w:type="paragraph" w:styleId="BalloonText">
+    <w:name w:val="Balloon Text"/>
+    <w:basedOn w:val="Normal"/>
+    <w:link w:val="BalloonTextChar"/>
+    <w:uiPriority w:val="99"/>
+    <w:semiHidden/>
+    <w:unhideWhenUsed/>
+    <w:rsid w:val="00A02589"/>
+    <w:pPr>
+      <w:spacing w:after="0" w:line="240" w:lineRule="auto"/>
+    </w:pPr>
+    <w:rPr>
+      <w:rFonts w:ascii="Segoe UI" w:hAnsi="Segoe UI" w:cs="Segoe UI"/>
+      <w:sz w:val="18"/>
+      <w:szCs w:val="18"/>
+    </w:rPr>
+  </w:style>
+  <w:style w:type="character" w:customStyle="1" w:styleId="BalloonTextChar">
+    <w:name w:val="Balloon Text Char"/>
+    <w:basedOn w:val="DefaultParagraphFont"/>
+    <w:link w:val="BalloonText"/>
+    <w:uiPriority w:val="99"/>
+    <w:semiHidden/>
+    <w:rsid w:val="00A02589"/>
+    <w:rPr>
+      <w:rFonts w:ascii="Segoe UI" w:hAnsi="Segoe UI" w:cs="Segoe UI"/>
+      <w:sz w:val="18"/>
+      <w:szCs w:val="18"/>
     </w:rPr>
   </w:style>
 </w:styles>

</xml_diff>

<commit_message>
Modified order of supplemental figures. Also modified layout of PCR images in what is now figure S7
</commit_message>
<xml_diff>
--- a/S1A_Code/README_S1A_Code.docx
+++ b/S1A_Code/README_S1A_Code.docx
@@ -27,8 +27,6 @@
         </w:rPr>
         <w:t>1A</w:t>
       </w:r>
-      <w:bookmarkStart w:id="0" w:name="_GoBack"/>
-      <w:bookmarkEnd w:id="0"/>
       <w:r>
         <w:rPr>
           <w:rFonts w:ascii="Arial" w:hAnsi="Arial" w:cs="Arial"/>
@@ -185,7 +183,13 @@
         <w:rPr>
           <w:rFonts w:ascii="Arial" w:hAnsi="Arial" w:cs="Arial"/>
         </w:rPr>
-        <w:t>1B</w:t>
+        <w:t>1</w:t>
+      </w:r>
+      <w:r>
+        <w:rPr>
+          <w:rFonts w:ascii="Arial" w:hAnsi="Arial" w:cs="Arial"/>
+        </w:rPr>
+        <w:t>A</w:t>
       </w:r>
       <w:r>
         <w:rPr>
@@ -209,7 +213,13 @@
         <w:rPr>
           <w:rFonts w:ascii="Arial" w:hAnsi="Arial" w:cs="Arial"/>
         </w:rPr>
-        <w:t>1B</w:t>
+        <w:t>1</w:t>
+      </w:r>
+      <w:r>
+        <w:rPr>
+          <w:rFonts w:ascii="Arial" w:hAnsi="Arial" w:cs="Arial"/>
+        </w:rPr>
+        <w:t>A</w:t>
       </w:r>
       <w:r>
         <w:rPr>
@@ -252,7 +262,13 @@
         <w:rPr>
           <w:rFonts w:ascii="Arial" w:hAnsi="Arial" w:cs="Arial"/>
         </w:rPr>
-        <w:t>1B</w:t>
+        <w:t>1</w:t>
+      </w:r>
+      <w:r>
+        <w:rPr>
+          <w:rFonts w:ascii="Arial" w:hAnsi="Arial" w:cs="Arial"/>
+        </w:rPr>
+        <w:t>A</w:t>
       </w:r>
       <w:r>
         <w:rPr>
@@ -288,8 +304,8 @@
           <w:noProof/>
         </w:rPr>
         <w:drawing>
-          <wp:inline distT="0" distB="0" distL="0" distR="0" wp14:anchorId="4E7D2E01" wp14:editId="6BBE7BAA">
-            <wp:extent cx="5943600" cy="5584825"/>
+          <wp:inline distT="0" distB="0" distL="0" distR="0" wp14:anchorId="7D3080A6" wp14:editId="0734591C">
+            <wp:extent cx="5943600" cy="5640070"/>
             <wp:effectExtent l="0" t="0" r="0" b="0"/>
             <wp:docPr id="1" name="Picture 1"/>
             <wp:cNvGraphicFramePr>
@@ -311,7 +327,7 @@
                   <pic:spPr>
                     <a:xfrm>
                       <a:off x="0" y="0"/>
-                      <a:ext cx="5943600" cy="5584825"/>
+                      <a:ext cx="5943600" cy="5640070"/>
                     </a:xfrm>
                     <a:prstGeom prst="rect">
                       <a:avLst/>
@@ -754,6 +770,25 @@
         <w:rPr>
           <w:rFonts w:ascii="Arial" w:hAnsi="Arial" w:cs="Arial"/>
         </w:rPr>
+        <w:t>tiff</w:t>
+      </w:r>
+    </w:p>
+    <w:p>
+      <w:pPr>
+        <w:pStyle w:val="ListParagraph"/>
+        <w:numPr>
+          <w:ilvl w:val="0"/>
+          <w:numId w:val="1"/>
+        </w:numPr>
+        <w:spacing w:after="0"/>
+        <w:rPr>
+          <w:rFonts w:ascii="Arial" w:hAnsi="Arial" w:cs="Arial"/>
+        </w:rPr>
+      </w:pPr>
+      <w:r>
+        <w:rPr>
+          <w:rFonts w:ascii="Arial" w:hAnsi="Arial" w:cs="Arial"/>
+        </w:rPr>
         <w:t>vegan</w:t>
       </w:r>
     </w:p>
@@ -1133,7 +1168,31 @@
         <w:rPr>
           <w:rFonts w:ascii="Arial" w:hAnsi="Arial" w:cs="Arial"/>
         </w:rPr>
-        <w:t>– Growth data from Figures 4A, 4B, S3A, S3B</w:t>
+        <w:t>– Growth data from Figures 4A, 4B, S</w:t>
+      </w:r>
+      <w:r>
+        <w:rPr>
+          <w:rFonts w:ascii="Arial" w:hAnsi="Arial" w:cs="Arial"/>
+        </w:rPr>
+        <w:t>4</w:t>
+      </w:r>
+      <w:r>
+        <w:rPr>
+          <w:rFonts w:ascii="Arial" w:hAnsi="Arial" w:cs="Arial"/>
+        </w:rPr>
+        <w:t>A, S</w:t>
+      </w:r>
+      <w:r>
+        <w:rPr>
+          <w:rFonts w:ascii="Arial" w:hAnsi="Arial" w:cs="Arial"/>
+        </w:rPr>
+        <w:t>4</w:t>
+      </w:r>
+      <w:r>
+        <w:rPr>
+          <w:rFonts w:ascii="Arial" w:hAnsi="Arial" w:cs="Arial"/>
+        </w:rPr>
+        <w:t>B</w:t>
       </w:r>
     </w:p>
     <w:p>
@@ -1215,7 +1274,19 @@
         <w:rPr>
           <w:rFonts w:ascii="Arial" w:hAnsi="Arial" w:cs="Arial"/>
         </w:rPr>
-        <w:t xml:space="preserve"> Used in Figure S4B-C</w:t>
+        <w:t xml:space="preserve"> Used in Figure S</w:t>
+      </w:r>
+      <w:r>
+        <w:rPr>
+          <w:rFonts w:ascii="Arial" w:hAnsi="Arial" w:cs="Arial"/>
+        </w:rPr>
+        <w:t>5</w:t>
+      </w:r>
+      <w:r>
+        <w:rPr>
+          <w:rFonts w:ascii="Arial" w:hAnsi="Arial" w:cs="Arial"/>
+        </w:rPr>
+        <w:t>B-C</w:t>
       </w:r>
     </w:p>
     <w:p>
@@ -1287,6 +1358,7 @@
         <w:rPr>
           <w:rFonts w:ascii="Arial" w:hAnsi="Arial" w:cs="Arial"/>
         </w:rPr>
+        <w:lastRenderedPageBreak/>
         <w:t>growthData4HBA_2.csv – The other half of the growth data on 4HBA</w:t>
       </w:r>
     </w:p>
@@ -1306,7 +1378,6 @@
         <w:rPr>
           <w:rFonts w:ascii="Arial" w:hAnsi="Arial" w:cs="Arial"/>
         </w:rPr>
-        <w:lastRenderedPageBreak/>
         <w:t xml:space="preserve">growthDataHocquet_1.csv – Half of the growth data of the </w:t>
       </w:r>
       <w:proofErr w:type="spellStart"/>
@@ -1385,7 +1456,7 @@
         <w:rPr>
           <w:rFonts w:ascii="Arial" w:hAnsi="Arial" w:cs="Arial"/>
         </w:rPr>
-        <w:t>5</w:t>
+        <w:t>6</w:t>
       </w:r>
       <w:r>
         <w:rPr>
@@ -1411,37 +1482,7 @@
         <w:rPr>
           <w:rFonts w:ascii="Arial" w:hAnsi="Arial" w:cs="Arial"/>
         </w:rPr>
-        <w:t>growthDataGlcNAc_CCCP</w:t>
-      </w:r>
-      <w:r>
-        <w:rPr>
-          <w:rFonts w:ascii="Arial" w:hAnsi="Arial" w:cs="Arial"/>
-        </w:rPr>
-        <w:t>.csv</w:t>
-      </w:r>
-      <w:r>
-        <w:rPr>
-          <w:rFonts w:ascii="Arial" w:hAnsi="Arial" w:cs="Arial"/>
-        </w:rPr>
-        <w:t xml:space="preserve"> – Growth data </w:t>
-      </w:r>
-      <w:r>
-        <w:rPr>
-          <w:rFonts w:ascii="Arial" w:hAnsi="Arial" w:cs="Arial"/>
-        </w:rPr>
-        <w:t>from S</w:t>
-      </w:r>
-      <w:r>
-        <w:rPr>
-          <w:rFonts w:ascii="Arial" w:hAnsi="Arial" w:cs="Arial"/>
-        </w:rPr>
-        <w:t>3</w:t>
-      </w:r>
-      <w:r>
-        <w:rPr>
-          <w:rFonts w:ascii="Arial" w:hAnsi="Arial" w:cs="Arial"/>
-        </w:rPr>
-        <w:t xml:space="preserve"> Fig. </w:t>
+        <w:t>Figures and Data folder – Empty folder where figures/data generated by the script will be saved</w:t>
       </w:r>
     </w:p>
     <w:p>
@@ -1457,11 +1498,19 @@
           <w:b/>
         </w:rPr>
       </w:pPr>
-      <w:r>
-        <w:rPr>
-          <w:rFonts w:ascii="Arial" w:hAnsi="Arial" w:cs="Arial"/>
-        </w:rPr>
-        <w:t>Figures and Data folder – Empty folder where figures/data generated by the script will be saved</w:t>
+      <w:proofErr w:type="spellStart"/>
+      <w:r>
+        <w:rPr>
+          <w:rFonts w:ascii="Arial" w:hAnsi="Arial" w:cs="Arial"/>
+        </w:rPr>
+        <w:t>PCR_images</w:t>
+      </w:r>
+      <w:proofErr w:type="spellEnd"/>
+      <w:r>
+        <w:rPr>
+          <w:rFonts w:ascii="Arial" w:hAnsi="Arial" w:cs="Arial"/>
+        </w:rPr>
+        <w:t xml:space="preserve"> – Folder containing gel images verifying transposon insertions</w:t>
       </w:r>
     </w:p>
     <w:p>
@@ -1516,7 +1565,13 @@
         <w:rPr>
           <w:rFonts w:ascii="Arial" w:hAnsi="Arial" w:cs="Arial"/>
         </w:rPr>
-        <w:t>1B</w:t>
+        <w:t>1</w:t>
+      </w:r>
+      <w:r>
+        <w:rPr>
+          <w:rFonts w:ascii="Arial" w:hAnsi="Arial" w:cs="Arial"/>
+        </w:rPr>
+        <w:t>A</w:t>
       </w:r>
       <w:r>
         <w:rPr>
@@ -1547,7 +1602,13 @@
         <w:rPr>
           <w:rFonts w:ascii="Arial" w:hAnsi="Arial" w:cs="Arial"/>
         </w:rPr>
-        <w:t>1B</w:t>
+        <w:t>1</w:t>
+      </w:r>
+      <w:r>
+        <w:rPr>
+          <w:rFonts w:ascii="Arial" w:hAnsi="Arial" w:cs="Arial"/>
+        </w:rPr>
+        <w:t>A</w:t>
       </w:r>
       <w:r>
         <w:rPr>
@@ -1681,25 +1742,19 @@
         <w:rPr>
           <w:rFonts w:ascii="Arial" w:hAnsi="Arial" w:cs="Arial"/>
         </w:rPr>
-        <w:t>Figures S1-S5</w:t>
-      </w:r>
-      <w:r>
-        <w:rPr>
-          <w:rFonts w:ascii="Arial" w:hAnsi="Arial" w:cs="Arial"/>
-        </w:rPr>
-        <w:t>, S</w:t>
-      </w:r>
-      <w:r>
-        <w:rPr>
-          <w:rFonts w:ascii="Arial" w:hAnsi="Arial" w:cs="Arial"/>
-        </w:rPr>
-        <w:t>7</w:t>
-      </w:r>
-      <w:r>
-        <w:rPr>
-          <w:rFonts w:ascii="Arial" w:hAnsi="Arial" w:cs="Arial"/>
-        </w:rPr>
-        <w:t>, and S</w:t>
+        <w:t>Figures S1-S</w:t>
+      </w:r>
+      <w:r>
+        <w:rPr>
+          <w:rFonts w:ascii="Arial" w:hAnsi="Arial" w:cs="Arial"/>
+        </w:rPr>
+        <w:t xml:space="preserve">6, </w:t>
+      </w:r>
+      <w:r>
+        <w:rPr>
+          <w:rFonts w:ascii="Arial" w:hAnsi="Arial" w:cs="Arial"/>
+        </w:rPr>
+        <w:t>and S</w:t>
       </w:r>
       <w:r>
         <w:rPr>
@@ -1745,7 +1800,15 @@
         <w:rPr>
           <w:rFonts w:ascii="Arial" w:hAnsi="Arial" w:cs="Arial"/>
         </w:rPr>
-        <w:t xml:space="preserve">Figures can easily be changed to different file formats (e.g. jpg, </w:t>
+        <w:t>Figures can easily b</w:t>
+      </w:r>
+      <w:bookmarkStart w:id="0" w:name="_GoBack"/>
+      <w:bookmarkEnd w:id="0"/>
+      <w:r>
+        <w:rPr>
+          <w:rFonts w:ascii="Arial" w:hAnsi="Arial" w:cs="Arial"/>
+        </w:rPr>
+        <w:t xml:space="preserve">e changed to different file formats (e.g. jpg, </w:t>
       </w:r>
       <w:proofErr w:type="spellStart"/>
       <w:r>

</xml_diff>